<commit_message>
Modificato il file di trama
Iniziato l'atto 2 e modificate alcune piccolezze del primo atto
</commit_message>
<xml_diff>
--- a/TRAMA “TRILLO”.docx
+++ b/TRAMA “TRILLO”.docx
@@ -19,12 +19,15 @@
     <w:p>
       <w:pPr>
         <w:pStyle w:val="Heading1"/>
-        <w:rPr/>
+        <w:rPr>
+          <w:highlight w:val="yellow"/>
+        </w:rPr>
       </w:pPr>
       <w:bookmarkStart w:colFirst="0" w:colLast="0" w:name="_mjvuzi8v5tc" w:id="1"/>
       <w:bookmarkEnd w:id="1"/>
       <w:r>
         <w:rPr>
+          <w:highlight w:val="yellow"/>
           <w:rtl w:val="0"/>
         </w:rPr>
         <w:t xml:space="preserve">PROLOGO</w:t>
@@ -126,6 +129,546 @@
           <w:rtl w:val="0"/>
         </w:rPr>
         <w:t xml:space="preserve">Carlo: “Sì anche io, prime impressioni?</w:t>
+      </w:r>
+    </w:p>
+    <w:p>
+      <w:pPr>
+        <w:rPr/>
+      </w:pPr>
+      <w:r>
+        <w:rPr>
+          <w:rtl w:val="0"/>
+        </w:rPr>
+      </w:r>
+    </w:p>
+    <w:p>
+      <w:pPr>
+        <w:rPr>
+          <w:color w:val="ff0000"/>
+        </w:rPr>
+      </w:pPr>
+      <w:r>
+        <w:rPr>
+          <w:rtl w:val="0"/>
+        </w:rPr>
+        <w:t xml:space="preserve">Jimmy: </w:t>
+      </w:r>
+      <w:r>
+        <w:rPr>
+          <w:color w:val="ff0000"/>
+          <w:rtl w:val="0"/>
+        </w:rPr>
+        <w:t xml:space="preserve">SCELTA</w:t>
+      </w:r>
+    </w:p>
+    <w:p>
+      <w:pPr>
+        <w:numPr>
+          <w:ilvl w:val="0"/>
+          <w:numId w:val="8"/>
+        </w:numPr>
+        <w:ind w:left="720" w:hanging="360"/>
+        <w:rPr>
+          <w:u w:val="none"/>
+        </w:rPr>
+      </w:pPr>
+      <w:r>
+        <w:rPr>
+          <w:rtl w:val="0"/>
+        </w:rPr>
+        <w:t xml:space="preserve">“M</w:t>
+      </w:r>
+      <w:r>
+        <w:rPr>
+          <w:rtl w:val="0"/>
+        </w:rPr>
+        <w:t xml:space="preserve">i sta piacendo un sacco ”</w:t>
+      </w:r>
+    </w:p>
+    <w:p>
+      <w:pPr>
+        <w:numPr>
+          <w:ilvl w:val="0"/>
+          <w:numId w:val="1"/>
+        </w:numPr>
+        <w:ind w:left="720" w:hanging="360"/>
+        <w:rPr>
+          <w:u w:val="none"/>
+        </w:rPr>
+      </w:pPr>
+      <w:r>
+        <w:rPr>
+          <w:rtl w:val="0"/>
+        </w:rPr>
+        <w:t xml:space="preserve">“Mi sa che lo riporto in negozio”</w:t>
+      </w:r>
+    </w:p>
+    <w:p>
+      <w:pPr>
+        <w:ind w:left="0" w:firstLine="0"/>
+        <w:rPr/>
+      </w:pPr>
+      <w:r>
+        <w:rPr>
+          <w:rtl w:val="0"/>
+        </w:rPr>
+      </w:r>
+    </w:p>
+    <w:p>
+      <w:pPr>
+        <w:ind w:left="0" w:firstLine="0"/>
+        <w:rPr/>
+      </w:pPr>
+      <w:r>
+        <w:rPr>
+          <w:rtl w:val="0"/>
+        </w:rPr>
+        <w:t xml:space="preserve">Carlo: “A me sta piacendo un sacco”</w:t>
+      </w:r>
+    </w:p>
+    <w:p>
+      <w:pPr>
+        <w:ind w:left="0" w:firstLine="0"/>
+        <w:rPr/>
+      </w:pPr>
+      <w:r>
+        <w:rPr>
+          <w:rtl w:val="0"/>
+        </w:rPr>
+      </w:r>
+    </w:p>
+    <w:p>
+      <w:pPr>
+        <w:ind w:left="0" w:firstLine="0"/>
+        <w:rPr/>
+      </w:pPr>
+      <w:r>
+        <w:rPr>
+          <w:rtl w:val="0"/>
+        </w:rPr>
+        <w:t xml:space="preserve">Carlo:”K fai?”</w:t>
+      </w:r>
+    </w:p>
+    <w:p>
+      <w:pPr>
+        <w:ind w:left="0" w:firstLine="0"/>
+        <w:rPr/>
+      </w:pPr>
+      <w:r>
+        <w:rPr>
+          <w:rtl w:val="0"/>
+        </w:rPr>
+      </w:r>
+    </w:p>
+    <w:p>
+      <w:pPr>
+        <w:rPr/>
+      </w:pPr>
+      <w:r>
+        <w:rPr>
+          <w:rtl w:val="0"/>
+        </w:rPr>
+        <w:t xml:space="preserve">Jimmy: </w:t>
+      </w:r>
+      <w:r>
+        <w:rPr>
+          <w:color w:val="ff0000"/>
+          <w:rtl w:val="0"/>
+        </w:rPr>
+        <w:t xml:space="preserve">SCELTA</w:t>
+      </w:r>
+      <w:r>
+        <w:rPr>
+          <w:rtl w:val="0"/>
+        </w:rPr>
+      </w:r>
+    </w:p>
+    <w:p>
+      <w:pPr>
+        <w:numPr>
+          <w:ilvl w:val="0"/>
+          <w:numId w:val="11"/>
+        </w:numPr>
+        <w:ind w:left="720" w:hanging="360"/>
+        <w:rPr>
+          <w:u w:val="none"/>
+        </w:rPr>
+      </w:pPr>
+      <w:r>
+        <w:rPr>
+          <w:rtl w:val="0"/>
+        </w:rPr>
+        <w:t xml:space="preserve">“Ho finito adesso a lavoro, tu?”</w:t>
+      </w:r>
+    </w:p>
+    <w:p>
+      <w:pPr>
+        <w:numPr>
+          <w:ilvl w:val="0"/>
+          <w:numId w:val="11"/>
+        </w:numPr>
+        <w:ind w:left="720" w:hanging="360"/>
+        <w:rPr>
+          <w:u w:val="none"/>
+        </w:rPr>
+      </w:pPr>
+      <w:r>
+        <w:rPr>
+          <w:rtl w:val="0"/>
+        </w:rPr>
+        <w:t xml:space="preserve">“nnt, tu?”</w:t>
+      </w:r>
+    </w:p>
+    <w:p>
+      <w:pPr>
+        <w:ind w:left="720" w:firstLine="0"/>
+        <w:rPr/>
+      </w:pPr>
+      <w:r>
+        <w:rPr>
+          <w:rtl w:val="0"/>
+        </w:rPr>
+      </w:r>
+    </w:p>
+    <w:p>
+      <w:pPr>
+        <w:rPr/>
+      </w:pPr>
+      <w:r>
+        <w:rPr>
+          <w:rtl w:val="0"/>
+        </w:rPr>
+        <w:t xml:space="preserve">Carlo: “Bro, nn faccio nulla tt il giorno cm sempre xD”</w:t>
+      </w:r>
+    </w:p>
+    <w:p>
+      <w:pPr>
+        <w:rPr/>
+      </w:pPr>
+      <w:r>
+        <w:rPr>
+          <w:rtl w:val="0"/>
+        </w:rPr>
+      </w:r>
+    </w:p>
+    <w:p>
+      <w:pPr>
+        <w:rPr/>
+      </w:pPr>
+      <w:r>
+        <w:rPr>
+          <w:rtl w:val="0"/>
+        </w:rPr>
+        <w:t xml:space="preserve">Carlo: “Cmq, tua sorella cm sta? :P”</w:t>
+      </w:r>
+    </w:p>
+    <w:p>
+      <w:pPr>
+        <w:rPr/>
+      </w:pPr>
+      <w:r>
+        <w:rPr>
+          <w:rtl w:val="0"/>
+        </w:rPr>
+      </w:r>
+    </w:p>
+    <w:p>
+      <w:pPr>
+        <w:rPr/>
+      </w:pPr>
+      <w:r>
+        <w:rPr>
+          <w:rtl w:val="0"/>
+        </w:rPr>
+        <w:t xml:space="preserve">Jimmy: </w:t>
+      </w:r>
+      <w:r>
+        <w:rPr>
+          <w:color w:val="ff0000"/>
+          <w:rtl w:val="0"/>
+        </w:rPr>
+        <w:t xml:space="preserve">SCELTA</w:t>
+      </w:r>
+      <w:r>
+        <w:rPr>
+          <w:rtl w:val="0"/>
+        </w:rPr>
+      </w:r>
+    </w:p>
+    <w:p>
+      <w:pPr>
+        <w:numPr>
+          <w:ilvl w:val="0"/>
+          <w:numId w:val="11"/>
+        </w:numPr>
+        <w:ind w:left="720" w:hanging="360"/>
+      </w:pPr>
+      <w:r>
+        <w:rPr>
+          <w:rtl w:val="0"/>
+        </w:rPr>
+        <w:t xml:space="preserve">“Me lo dovresti dire tu! so che sei uscito </w:t>
+      </w:r>
+      <w:r>
+        <w:rPr>
+          <w:rtl w:val="0"/>
+        </w:rPr>
+        <w:t xml:space="preserve">cn lei</w:t>
+      </w:r>
+      <w:r>
+        <w:rPr>
+          <w:rtl w:val="0"/>
+        </w:rPr>
+        <w:t xml:space="preserve"> l’altra sera? xD”</w:t>
+      </w:r>
+    </w:p>
+    <w:p>
+      <w:pPr>
+        <w:numPr>
+          <w:ilvl w:val="0"/>
+          <w:numId w:val="11"/>
+        </w:numPr>
+        <w:ind w:left="720" w:hanging="360"/>
+      </w:pPr>
+      <w:r>
+        <w:rPr>
+          <w:rtl w:val="0"/>
+        </w:rPr>
+        <w:t xml:space="preserve">“Si è vista </w:t>
+      </w:r>
+      <w:r>
+        <w:rPr>
+          <w:rtl w:val="0"/>
+        </w:rPr>
+        <w:t xml:space="preserve">cn un</w:t>
+      </w:r>
+      <w:r>
+        <w:rPr>
+          <w:rtl w:val="0"/>
+        </w:rPr>
+        <w:t xml:space="preserve"> ragazzo l’altro giorno, dovresti dirmelo tu? xD”</w:t>
+      </w:r>
+    </w:p>
+    <w:p>
+      <w:pPr>
+        <w:numPr>
+          <w:ilvl w:val="0"/>
+          <w:numId w:val="11"/>
+        </w:numPr>
+        <w:ind w:left="720" w:hanging="360"/>
+        <w:rPr>
+          <w:u w:val="none"/>
+        </w:rPr>
+      </w:pPr>
+      <w:r>
+        <w:rPr>
+          <w:rtl w:val="0"/>
+        </w:rPr>
+        <w:t xml:space="preserve">“Secondo me la vedi + tu </w:t>
+      </w:r>
+      <w:r>
+        <w:rPr>
+          <w:rtl w:val="0"/>
+        </w:rPr>
+        <w:t xml:space="preserve">k io</w:t>
+      </w:r>
+      <w:r>
+        <w:rPr>
+          <w:rtl w:val="0"/>
+        </w:rPr>
+        <w:t xml:space="preserve"> xD”</w:t>
+      </w:r>
+      <w:r>
+        <w:rPr>
+          <w:rtl w:val="0"/>
+        </w:rPr>
+      </w:r>
+    </w:p>
+    <w:p>
+      <w:pPr>
+        <w:rPr/>
+      </w:pPr>
+      <w:r>
+        <w:rPr>
+          <w:rtl w:val="0"/>
+        </w:rPr>
+      </w:r>
+    </w:p>
+    <w:p>
+      <w:pPr>
+        <w:rPr/>
+      </w:pPr>
+      <w:r>
+        <w:rPr>
+          <w:rtl w:val="0"/>
+        </w:rPr>
+        <w:t xml:space="preserve">Carlo:”??”</w:t>
+      </w:r>
+    </w:p>
+    <w:p>
+      <w:pPr>
+        <w:rPr/>
+      </w:pPr>
+      <w:r>
+        <w:rPr>
+          <w:rtl w:val="0"/>
+        </w:rPr>
+      </w:r>
+    </w:p>
+    <w:p>
+      <w:pPr>
+        <w:rPr/>
+      </w:pPr>
+      <w:r>
+        <w:rPr>
+          <w:rtl w:val="0"/>
+        </w:rPr>
+        <w:t xml:space="preserve">Carlo:”nn ero io, cmq ora stacco e vado a mangiare”</w:t>
+      </w:r>
+    </w:p>
+    <w:p>
+      <w:pPr>
+        <w:rPr/>
+      </w:pPr>
+      <w:r>
+        <w:rPr>
+          <w:rtl w:val="0"/>
+        </w:rPr>
+      </w:r>
+    </w:p>
+    <w:p>
+      <w:pPr>
+        <w:rPr/>
+      </w:pPr>
+      <w:r>
+        <w:rPr>
+          <w:rtl w:val="0"/>
+        </w:rPr>
+        <w:t xml:space="preserve">Jimmy:”AH kk”</w:t>
+      </w:r>
+    </w:p>
+    <w:p>
+      <w:pPr>
+        <w:rPr/>
+      </w:pPr>
+      <w:r>
+        <w:rPr>
+          <w:rtl w:val="0"/>
+        </w:rPr>
+      </w:r>
+    </w:p>
+    <w:p>
+      <w:pPr>
+        <w:rPr>
+          <w:color w:val="ff0000"/>
+          <w:sz w:val="76"/>
+          <w:szCs w:val="76"/>
+        </w:rPr>
+      </w:pPr>
+      <w:r>
+        <w:rPr>
+          <w:color w:val="ff0000"/>
+          <w:sz w:val="76"/>
+          <w:szCs w:val="76"/>
+          <w:rtl w:val="0"/>
+        </w:rPr>
+        <w:t xml:space="preserve">FINE PROLOGO</w:t>
+      </w:r>
+    </w:p>
+    <w:p>
+      <w:pPr>
+        <w:pStyle w:val="Heading1"/>
+        <w:rPr>
+          <w:highlight w:val="yellow"/>
+        </w:rPr>
+      </w:pPr>
+      <w:bookmarkStart w:colFirst="0" w:colLast="0" w:name="_9n3c9imgtwb6" w:id="2"/>
+      <w:bookmarkEnd w:id="2"/>
+      <w:r>
+        <w:rPr>
+          <w:highlight w:val="yellow"/>
+          <w:rtl w:val="0"/>
+        </w:rPr>
+        <w:t xml:space="preserve">ATTO 1</w:t>
+      </w:r>
+      <w:r>
+        <w:rPr>
+          <w:rtl w:val="0"/>
+        </w:rPr>
+      </w:r>
+    </w:p>
+    <w:p>
+      <w:pPr>
+        <w:rPr/>
+      </w:pPr>
+      <w:r>
+        <w:rPr>
+          <w:rtl w:val="0"/>
+        </w:rPr>
+        <w:t xml:space="preserve">Da qui jimmy viene contattato dal rapitore, qui il giocatore diventa LIBERO, puó fare ció che vuole, compreso non rispondere al messaggio + trillo, ció comporta il primo finale veloce, con un ipotetico game over dopo 15 minuti, i finali verranno SEMPRE gestiti come una schermata nera che va a spiegare che cosa è accaduto, con i titoli di coda, sia in caso di game over positivo che di game over negativo (FINALE EASTER EGG)</w:t>
+      </w:r>
+    </w:p>
+    <w:p>
+      <w:pPr>
+        <w:rPr/>
+      </w:pPr>
+      <w:r>
+        <w:rPr>
+          <w:rtl w:val="0"/>
+        </w:rPr>
+      </w:r>
+    </w:p>
+    <w:p>
+      <w:pPr>
+        <w:rPr/>
+      </w:pPr>
+      <w:r>
+        <w:rPr>
+          <w:rtl w:val="0"/>
+        </w:rPr>
+        <w:t xml:space="preserve">Rapitore: “Ciao Jimmy, come sta Alessia?”</w:t>
+      </w:r>
+    </w:p>
+    <w:p>
+      <w:pPr>
+        <w:rPr/>
+      </w:pPr>
+      <w:r>
+        <w:rPr>
+          <w:rtl w:val="0"/>
+        </w:rPr>
+      </w:r>
+    </w:p>
+    <w:p>
+      <w:pPr>
+        <w:rPr/>
+      </w:pPr>
+      <w:r>
+        <w:rPr>
+          <w:rtl w:val="0"/>
+        </w:rPr>
+        <w:t xml:space="preserve">Jimmy: “? k 6???? Cm sai k é Alessia”</w:t>
+      </w:r>
+    </w:p>
+    <w:p>
+      <w:pPr>
+        <w:rPr/>
+      </w:pPr>
+      <w:r>
+        <w:rPr>
+          <w:rtl w:val="0"/>
+        </w:rPr>
+      </w:r>
+    </w:p>
+    <w:p>
+      <w:pPr>
+        <w:rPr/>
+      </w:pPr>
+      <w:r>
+        <w:rPr>
+          <w:rtl w:val="0"/>
+        </w:rPr>
+        <w:t xml:space="preserve">Rapitore: “Beh, effettivamente come potresti saperlo! É qui con me”</w:t>
       </w:r>
     </w:p>
     <w:p>
@@ -173,20 +716,14 @@
         <w:rPr>
           <w:rtl w:val="0"/>
         </w:rPr>
-        <w:t xml:space="preserve">“M</w:t>
-      </w:r>
-      <w:r>
-        <w:rPr>
-          <w:rtl w:val="0"/>
-        </w:rPr>
-        <w:t xml:space="preserve">i sta piacendo un sacco ”</w:t>
+        <w:t xml:space="preserve">“nn intendo cadere in 1 di qst truffe online”</w:t>
       </w:r>
     </w:p>
     <w:p>
       <w:pPr>
         <w:numPr>
           <w:ilvl w:val="0"/>
-          <w:numId w:val="1"/>
+          <w:numId w:val="7"/>
         </w:numPr>
         <w:ind w:left="720" w:hanging="360"/>
         <w:rPr>
@@ -197,7 +734,17 @@
         <w:rPr>
           <w:rtl w:val="0"/>
         </w:rPr>
-        <w:t xml:space="preserve">“Mi sa che lo riporto in negozio”</w:t>
+        <w:t xml:space="preserve">“In k senso?”</w:t>
+      </w:r>
+    </w:p>
+    <w:p>
+      <w:pPr>
+        <w:rPr/>
+      </w:pPr>
+      <w:r>
+        <w:rPr>
+          <w:rtl w:val="0"/>
+        </w:rPr>
       </w:r>
     </w:p>
     <w:p>
@@ -209,6 +756,67 @@
         <w:rPr>
           <w:rtl w:val="0"/>
         </w:rPr>
+        <w:t xml:space="preserve">Rapitore:</w:t>
+      </w:r>
+    </w:p>
+    <w:p>
+      <w:pPr>
+        <w:numPr>
+          <w:ilvl w:val="0"/>
+          <w:numId w:val="5"/>
+        </w:numPr>
+        <w:ind w:left="720" w:hanging="360"/>
+        <w:rPr>
+          <w:u w:val="none"/>
+        </w:rPr>
+      </w:pPr>
+      <w:r>
+        <w:rPr>
+          <w:rtl w:val="0"/>
+        </w:rPr>
+        <w:t xml:space="preserve">SCELTA 1: “Pensi che ti stia prendendo per il culo?”</w:t>
+      </w:r>
+    </w:p>
+    <w:p>
+      <w:pPr>
+        <w:ind w:left="720" w:firstLine="0"/>
+        <w:rPr/>
+      </w:pPr>
+      <w:r>
+        <w:rPr>
+          <w:rtl w:val="0"/>
+        </w:rPr>
+        <w:tab/>
+        <w:t xml:space="preserve">        [Invia foto della sorella in allegato]</w:t>
+      </w:r>
+    </w:p>
+    <w:p>
+      <w:pPr>
+        <w:ind w:left="720" w:firstLine="0"/>
+        <w:rPr/>
+      </w:pPr>
+      <w:r>
+        <w:rPr>
+          <w:rtl w:val="0"/>
+        </w:rPr>
+      </w:r>
+    </w:p>
+    <w:p>
+      <w:pPr>
+        <w:numPr>
+          <w:ilvl w:val="0"/>
+          <w:numId w:val="5"/>
+        </w:numPr>
+        <w:ind w:left="720" w:hanging="360"/>
+        <w:rPr>
+          <w:u w:val="none"/>
+        </w:rPr>
+      </w:pPr>
+      <w:r>
+        <w:rPr>
+          <w:rtl w:val="0"/>
+        </w:rPr>
+        <w:t xml:space="preserve">SCELTA 2: [Invia foto della sorella in allegato]</w:t>
       </w:r>
     </w:p>
     <w:p>
@@ -220,7 +828,6 @@
         <w:rPr>
           <w:rtl w:val="0"/>
         </w:rPr>
-        <w:t xml:space="preserve">Carlo: “A me sta piacendo un sacco”</w:t>
       </w:r>
     </w:p>
     <w:p>
@@ -232,6 +839,7 @@
         <w:rPr>
           <w:rtl w:val="0"/>
         </w:rPr>
+        <w:t xml:space="preserve">Rapitore:”Non ti azzardare a contattare qualcuno,chiamare la polizia o a muoverti da quella di sedia, se non ho tue risposte entro 5 minuti Alessia raggiunge mamma e papà. E vedi di scrivere in modo decente…”</w:t>
       </w:r>
     </w:p>
     <w:p>
@@ -243,7 +851,6 @@
         <w:rPr>
           <w:rtl w:val="0"/>
         </w:rPr>
-        <w:t xml:space="preserve">Carlo:”K fai?”</w:t>
       </w:r>
     </w:p>
     <w:p>
@@ -255,16 +862,6 @@
         <w:rPr>
           <w:rtl w:val="0"/>
         </w:rPr>
-      </w:r>
-    </w:p>
-    <w:p>
-      <w:pPr>
-        <w:rPr/>
-      </w:pPr>
-      <w:r>
-        <w:rPr>
-          <w:rtl w:val="0"/>
-        </w:rPr>
         <w:t xml:space="preserve">Jimmy: </w:t>
       </w:r>
       <w:r>
@@ -278,6 +875,7 @@
         <w:rPr>
           <w:rtl w:val="0"/>
         </w:rPr>
+        <w:tab/>
       </w:r>
     </w:p>
     <w:p>
@@ -295,7 +893,7 @@
         <w:rPr>
           <w:rtl w:val="0"/>
         </w:rPr>
-        <w:t xml:space="preserve">“Ho finito adesso a lavoro, tu?”</w:t>
+        <w:t xml:space="preserve">“Va bene come vuoi tu, non farle del male perfavore”</w:t>
       </w:r>
     </w:p>
     <w:p>
@@ -313,83 +911,7 @@
         <w:rPr>
           <w:rtl w:val="0"/>
         </w:rPr>
-        <w:t xml:space="preserve">“nnt, tu?”</w:t>
-      </w:r>
-    </w:p>
-    <w:p>
-      <w:pPr>
-        <w:ind w:left="720" w:firstLine="0"/>
-        <w:rPr/>
-      </w:pPr>
-      <w:r>
-        <w:rPr>
-          <w:rtl w:val="0"/>
-        </w:rPr>
-      </w:r>
-    </w:p>
-    <w:p>
-      <w:pPr>
-        <w:rPr/>
-      </w:pPr>
-      <w:r>
-        <w:rPr>
-          <w:rtl w:val="0"/>
-        </w:rPr>
-        <w:t xml:space="preserve">Carlo: “Bro, nn faccio nulla tt il giorno cm sempre xD”</w:t>
-      </w:r>
-    </w:p>
-    <w:p>
-      <w:pPr>
-        <w:rPr/>
-      </w:pPr>
-      <w:r>
-        <w:rPr>
-          <w:rtl w:val="0"/>
-        </w:rPr>
-      </w:r>
-    </w:p>
-    <w:p>
-      <w:pPr>
-        <w:rPr/>
-      </w:pPr>
-      <w:r>
-        <w:rPr>
-          <w:rtl w:val="0"/>
-        </w:rPr>
-        <w:t xml:space="preserve">Carlo: “Cmq, tua sorella cm sta? :P”</w:t>
-      </w:r>
-    </w:p>
-    <w:p>
-      <w:pPr>
-        <w:rPr/>
-      </w:pPr>
-      <w:r>
-        <w:rPr>
-          <w:rtl w:val="0"/>
-        </w:rPr>
-      </w:r>
-    </w:p>
-    <w:p>
-      <w:pPr>
-        <w:rPr/>
-      </w:pPr>
-      <w:r>
-        <w:rPr>
-          <w:rtl w:val="0"/>
-        </w:rPr>
-        <w:t xml:space="preserve">Jimmy: </w:t>
-      </w:r>
-      <w:r>
-        <w:rPr>
-          <w:color w:val="ff0000"/>
-          <w:rtl w:val="0"/>
-        </w:rPr>
-        <w:t xml:space="preserve">SCELTA</w:t>
-      </w:r>
-      <w:r>
-        <w:rPr>
-          <w:rtl w:val="0"/>
-        </w:rPr>
+        <w:t xml:space="preserve">“Ok ma cosa vuoi da noi”</w:t>
       </w:r>
     </w:p>
     <w:p>
@@ -399,24 +921,15 @@
           <w:numId w:val="2"/>
         </w:numPr>
         <w:ind w:left="720" w:hanging="360"/>
-      </w:pPr>
-      <w:r>
-        <w:rPr>
-          <w:rtl w:val="0"/>
-        </w:rPr>
-        <w:t xml:space="preserve">“Me lo dovresti dire tu! so che sei uscito </w:t>
-      </w:r>
-      <w:r>
-        <w:rPr>
-          <w:rtl w:val="0"/>
-        </w:rPr>
-        <w:t xml:space="preserve">cn lei</w:t>
-      </w:r>
-      <w:r>
-        <w:rPr>
-          <w:rtl w:val="0"/>
-        </w:rPr>
-        <w:t xml:space="preserve"> l’altra sera? xD”</w:t>
+        <w:rPr>
+          <w:u w:val="none"/>
+        </w:rPr>
+      </w:pPr>
+      <w:r>
+        <w:rPr>
+          <w:rtl w:val="0"/>
+        </w:rPr>
+        <w:t xml:space="preserve">[Chiama la polizia]</w:t>
       </w:r>
     </w:p>
     <w:p>
@@ -426,33 +939,6 @@
           <w:numId w:val="2"/>
         </w:numPr>
         <w:ind w:left="720" w:hanging="360"/>
-      </w:pPr>
-      <w:r>
-        <w:rPr>
-          <w:rtl w:val="0"/>
-        </w:rPr>
-        <w:t xml:space="preserve">“Si è vista </w:t>
-      </w:r>
-      <w:r>
-        <w:rPr>
-          <w:rtl w:val="0"/>
-        </w:rPr>
-        <w:t xml:space="preserve">cn un</w:t>
-      </w:r>
-      <w:r>
-        <w:rPr>
-          <w:rtl w:val="0"/>
-        </w:rPr>
-        <w:t xml:space="preserve"> ragazzo l’altro giorno, dovresti dirmelo tu? xD”</w:t>
-      </w:r>
-    </w:p>
-    <w:p>
-      <w:pPr>
-        <w:numPr>
-          <w:ilvl w:val="0"/>
-          <w:numId w:val="2"/>
-        </w:numPr>
-        <w:ind w:left="720" w:hanging="360"/>
         <w:rPr>
           <w:u w:val="none"/>
         </w:rPr>
@@ -461,87 +947,7 @@
         <w:rPr>
           <w:rtl w:val="0"/>
         </w:rPr>
-        <w:t xml:space="preserve">“Secondo me la vedi + tu </w:t>
-      </w:r>
-      <w:r>
-        <w:rPr>
-          <w:rtl w:val="0"/>
-        </w:rPr>
-        <w:t xml:space="preserve">k io</w:t>
-      </w:r>
-      <w:r>
-        <w:rPr>
-          <w:rtl w:val="0"/>
-        </w:rPr>
-        <w:t xml:space="preserve"> xD”</w:t>
-      </w:r>
-      <w:r>
-        <w:rPr>
-          <w:rtl w:val="0"/>
-        </w:rPr>
-      </w:r>
-    </w:p>
-    <w:p>
-      <w:pPr>
-        <w:rPr/>
-      </w:pPr>
-      <w:r>
-        <w:rPr>
-          <w:rtl w:val="0"/>
-        </w:rPr>
-      </w:r>
-    </w:p>
-    <w:p>
-      <w:pPr>
-        <w:rPr/>
-      </w:pPr>
-      <w:r>
-        <w:rPr>
-          <w:rtl w:val="0"/>
-        </w:rPr>
-        <w:t xml:space="preserve">Carlo:”??”</w:t>
-      </w:r>
-    </w:p>
-    <w:p>
-      <w:pPr>
-        <w:rPr/>
-      </w:pPr>
-      <w:r>
-        <w:rPr>
-          <w:rtl w:val="0"/>
-        </w:rPr>
-      </w:r>
-    </w:p>
-    <w:p>
-      <w:pPr>
-        <w:rPr/>
-      </w:pPr>
-      <w:r>
-        <w:rPr>
-          <w:rtl w:val="0"/>
-        </w:rPr>
-        <w:t xml:space="preserve">Carlo:”nn ero io, cmq ora stacco e vado a mangiare”</w:t>
-      </w:r>
-    </w:p>
-    <w:p>
-      <w:pPr>
-        <w:rPr/>
-      </w:pPr>
-      <w:r>
-        <w:rPr>
-          <w:rtl w:val="0"/>
-        </w:rPr>
-      </w:r>
-    </w:p>
-    <w:p>
-      <w:pPr>
-        <w:rPr/>
-      </w:pPr>
-      <w:r>
-        <w:rPr>
-          <w:rtl w:val="0"/>
-        </w:rPr>
-        <w:t xml:space="preserve">Jimmy:”AH kk”</w:t>
+        <w:t xml:space="preserve">[Chiama Alessia]</w:t>
       </w:r>
     </w:p>
     <w:p>
@@ -558,141 +964,57 @@
       <w:pPr>
         <w:rPr>
           <w:color w:val="ff0000"/>
-          <w:sz w:val="76"/>
-          <w:szCs w:val="76"/>
         </w:rPr>
       </w:pPr>
       <w:r>
         <w:rPr>
           <w:color w:val="ff0000"/>
-          <w:sz w:val="76"/>
-          <w:szCs w:val="76"/>
-          <w:rtl w:val="0"/>
-        </w:rPr>
-        <w:t xml:space="preserve">FINE PROLOGO</w:t>
-      </w:r>
-    </w:p>
-    <w:p>
-      <w:pPr>
-        <w:pStyle w:val="Heading1"/>
-        <w:rPr/>
-      </w:pPr>
-      <w:bookmarkStart w:colFirst="0" w:colLast="0" w:name="_9n3c9imgtwb6" w:id="2"/>
-      <w:bookmarkEnd w:id="2"/>
-      <w:r>
-        <w:rPr>
-          <w:rtl w:val="0"/>
-        </w:rPr>
-        <w:t xml:space="preserve">ATTO 1</w:t>
-      </w:r>
-      <w:r>
-        <w:rPr>
-          <w:rtl w:val="0"/>
-        </w:rPr>
-      </w:r>
-    </w:p>
-    <w:p>
-      <w:pPr>
-        <w:rPr/>
-      </w:pPr>
-      <w:r>
-        <w:rPr>
-          <w:rtl w:val="0"/>
-        </w:rPr>
-        <w:t xml:space="preserve">Da qui jimmy viene contattato dal rapitore, qui il giocatore diventa LIBERO, puó fare ció che vuole, compreso non rispondere al messaggio + trillo, ció comporta il primo finale veloce, con un ipotetico game over dopo 15 minuti, i finali verranno SEMPRE gestiti come una schermata nera che va a spiegare che cosa è accaduto, con i titoli di coda, sia in caso di game over positivo che di game over negativo (FINALE EASTER EGG)</w:t>
-      </w:r>
-    </w:p>
-    <w:p>
-      <w:pPr>
-        <w:rPr/>
-      </w:pPr>
-      <w:r>
-        <w:rPr>
-          <w:rtl w:val="0"/>
-        </w:rPr>
-      </w:r>
-    </w:p>
-    <w:p>
-      <w:pPr>
-        <w:rPr/>
-      </w:pPr>
-      <w:r>
-        <w:rPr>
-          <w:rtl w:val="0"/>
-        </w:rPr>
-        <w:t xml:space="preserve">Rapitore: “Ciao Jimmy, come sta Alessia?”</w:t>
-      </w:r>
-    </w:p>
-    <w:p>
-      <w:pPr>
-        <w:rPr/>
-      </w:pPr>
-      <w:r>
-        <w:rPr>
-          <w:rtl w:val="0"/>
-        </w:rPr>
-      </w:r>
-    </w:p>
-    <w:p>
-      <w:pPr>
-        <w:rPr/>
-      </w:pPr>
-      <w:r>
-        <w:rPr>
-          <w:rtl w:val="0"/>
-        </w:rPr>
-        <w:t xml:space="preserve">Jimmy: “? k 6???? Cm sai k é Alessia”</w:t>
-      </w:r>
-    </w:p>
-    <w:p>
-      <w:pPr>
-        <w:rPr/>
-      </w:pPr>
-      <w:r>
-        <w:rPr>
-          <w:rtl w:val="0"/>
-        </w:rPr>
-      </w:r>
-    </w:p>
-    <w:p>
-      <w:pPr>
-        <w:rPr/>
-      </w:pPr>
-      <w:r>
-        <w:rPr>
-          <w:rtl w:val="0"/>
-        </w:rPr>
-        <w:t xml:space="preserve">Rapitore: “Beh, effettivamente come potresti saperlo! É qui con me”</w:t>
-      </w:r>
-    </w:p>
-    <w:p>
-      <w:pPr>
-        <w:rPr/>
-      </w:pPr>
-      <w:r>
-        <w:rPr>
-          <w:rtl w:val="0"/>
-        </w:rPr>
-      </w:r>
-    </w:p>
-    <w:p>
-      <w:pPr>
-        <w:rPr>
-          <w:color w:val="ff0000"/>
-        </w:rPr>
-      </w:pPr>
-      <w:r>
-        <w:rPr>
-          <w:rtl w:val="0"/>
-        </w:rPr>
-        <w:t xml:space="preserve">Jimmy: </w:t>
-      </w:r>
-      <w:r>
-        <w:rPr>
-          <w:color w:val="ff0000"/>
-          <w:rtl w:val="0"/>
-        </w:rPr>
-        <w:t xml:space="preserve">SCELTA</w:t>
+          <w:rtl w:val="0"/>
+        </w:rPr>
+        <w:t xml:space="preserve">OPZIONE DELLA CHIAMATA ALLA POLIZIA (FINALE 1):</w:t>
+      </w:r>
+    </w:p>
+    <w:p>
+      <w:pPr>
+        <w:rPr/>
+      </w:pPr>
+      <w:r>
+        <w:rPr>
+          <w:rtl w:val="0"/>
+        </w:rPr>
+        <w:t xml:space="preserve">Dopo 2 squilli</w:t>
+      </w:r>
+    </w:p>
+    <w:p>
+      <w:pPr>
+        <w:rPr/>
+      </w:pPr>
+      <w:r>
+        <w:rPr>
+          <w:rtl w:val="0"/>
+        </w:rPr>
+        <w:t xml:space="preserve">Game Over, black screen, viene fatto intendere che Jimmy chiama la polizia. il rapitore si scopre essere un poliziotto in quanto ha sentito la comunicazione alla radio, il rapitore sentendo la comunicazione uccide Alessia. tutta questa cosa viene spiegata in modo testuale nel black screen. partono i titoli di coda (skippabili), dopo “torna al menù principale” e “ricarica checkpoint”</w:t>
+      </w:r>
+    </w:p>
+    <w:p>
+      <w:pPr>
+        <w:rPr/>
+      </w:pPr>
+      <w:r>
+        <w:rPr>
+          <w:rtl w:val="0"/>
+        </w:rPr>
+      </w:r>
+    </w:p>
+    <w:p>
+      <w:pPr>
+        <w:rPr/>
+      </w:pPr>
+      <w:r>
+        <w:rPr>
+          <w:rtl w:val="0"/>
+        </w:rPr>
+        <w:t xml:space="preserve">Rapitore:</w:t>
       </w:r>
     </w:p>
     <w:p>
@@ -710,7 +1032,7 @@
         <w:rPr>
           <w:rtl w:val="0"/>
         </w:rPr>
-        <w:t xml:space="preserve">“nn intendo cadere in 1 di qst truffe online”</w:t>
+        <w:t xml:space="preserve">SCELTA 1: ”Se ascolterai tutto quello che ti dico, forse non le accadrá nulla”</w:t>
       </w:r>
     </w:p>
     <w:p>
@@ -728,11 +1050,264 @@
         <w:rPr>
           <w:rtl w:val="0"/>
         </w:rPr>
-        <w:t xml:space="preserve">“In k senso?”</w:t>
-      </w:r>
-    </w:p>
-    <w:p>
-      <w:pPr>
+        <w:t xml:space="preserve">SCELTA 2: ”Lo scoprirai molto presto, per ora ascolta tutto quello che ti dico”</w:t>
+      </w:r>
+    </w:p>
+    <w:p>
+      <w:pPr>
+        <w:numPr>
+          <w:ilvl w:val="0"/>
+          <w:numId w:val="6"/>
+        </w:numPr>
+        <w:ind w:left="720" w:hanging="360"/>
+        <w:rPr>
+          <w:u w:val="none"/>
+        </w:rPr>
+      </w:pPr>
+      <w:r>
+        <w:rPr>
+          <w:rtl w:val="0"/>
+        </w:rPr>
+        <w:t xml:space="preserve">SCELTA 4: [Squilla due volte e poi viene chiusa]"Inutile che provi a chiamare”</w:t>
+      </w:r>
+    </w:p>
+    <w:p>
+      <w:pPr>
+        <w:rPr>
+          <w:b w:val="1"/>
+          <w:color w:val="ff0000"/>
+          <w:sz w:val="64"/>
+          <w:szCs w:val="64"/>
+        </w:rPr>
+      </w:pPr>
+      <w:r>
+        <w:rPr>
+          <w:color w:val="ff0000"/>
+          <w:sz w:val="44"/>
+          <w:szCs w:val="44"/>
+          <w:rtl w:val="0"/>
+        </w:rPr>
+        <w:t xml:space="preserve">FINE ATTO 1 </w:t>
+      </w:r>
+      <w:r>
+        <w:rPr>
+          <w:b w:val="1"/>
+          <w:sz w:val="12"/>
+          <w:szCs w:val="12"/>
+          <w:rtl w:val="0"/>
+        </w:rPr>
+        <w:t xml:space="preserve">Alla fine di ogni atto viene aggiunto un “diario di appunti in prima persona”</w:t>
+      </w:r>
+      <w:r>
+        <w:rPr>
+          <w:rtl w:val="0"/>
+        </w:rPr>
+      </w:r>
+    </w:p>
+    <w:p>
+      <w:pPr>
+        <w:pStyle w:val="Heading1"/>
+        <w:rPr/>
+      </w:pPr>
+      <w:bookmarkStart w:colFirst="0" w:colLast="0" w:name="_3zs7mfk27pig" w:id="3"/>
+      <w:bookmarkEnd w:id="3"/>
+      <w:r>
+        <w:rPr>
+          <w:highlight w:val="yellow"/>
+          <w:rtl w:val="0"/>
+        </w:rPr>
+        <w:t xml:space="preserve">ATTO 2</w:t>
+      </w:r>
+      <w:r>
+        <w:rPr>
+          <w:rtl w:val="0"/>
+        </w:rPr>
+      </w:r>
+    </w:p>
+    <w:p>
+      <w:pPr>
+        <w:rPr/>
+      </w:pPr>
+      <w:r>
+        <w:rPr>
+          <w:rtl w:val="0"/>
+        </w:rPr>
+      </w:r>
+    </w:p>
+    <w:p>
+      <w:pPr>
+        <w:rPr/>
+      </w:pPr>
+      <w:r>
+        <w:rPr>
+          <w:rtl w:val="0"/>
+        </w:rPr>
+        <w:t xml:space="preserve">Jimmy: ”Va bene…”</w:t>
+      </w:r>
+    </w:p>
+    <w:p>
+      <w:pPr>
+        <w:rPr/>
+      </w:pPr>
+      <w:r>
+        <w:rPr>
+          <w:rtl w:val="0"/>
+        </w:rPr>
+      </w:r>
+    </w:p>
+    <w:p>
+      <w:pPr>
+        <w:rPr/>
+      </w:pPr>
+      <w:r>
+        <w:rPr>
+          <w:rtl w:val="0"/>
+        </w:rPr>
+        <w:t xml:space="preserve">Dopo l’ultima scelta a Jimmy arriva un messaggio dal suo amico. Nel frattempo la chat con il rapitore sarà ferma, [ricordiamo che arriva una notifica a comparsa sul desktop che rimane fissa fino a quando il giocatore non apre la chat]. Il giocatore sarà obbligato a rispondere all’amico, in base alla sua risposta andranno a cambiare gli sviluppi di trama.</w:t>
+      </w:r>
+    </w:p>
+    <w:p>
+      <w:pPr>
+        <w:rPr/>
+      </w:pPr>
+      <w:r>
+        <w:rPr>
+          <w:rtl w:val="0"/>
+        </w:rPr>
+      </w:r>
+    </w:p>
+    <w:p>
+      <w:pPr>
+        <w:rPr/>
+      </w:pPr>
+      <w:r>
+        <w:rPr>
+          <w:rtl w:val="0"/>
+        </w:rPr>
+        <w:t xml:space="preserve">MESSAGGIO MESSAGGIO E TRILLO nella chat di Carlo</w:t>
+      </w:r>
+    </w:p>
+    <w:p>
+      <w:pPr>
+        <w:rPr/>
+      </w:pPr>
+      <w:r>
+        <w:rPr>
+          <w:rtl w:val="0"/>
+        </w:rPr>
+      </w:r>
+    </w:p>
+    <w:p>
+      <w:pPr>
+        <w:rPr/>
+      </w:pPr>
+      <w:r>
+        <w:rPr>
+          <w:rtl w:val="0"/>
+        </w:rPr>
+        <w:t xml:space="preserve">Carlo:”Ue ho finito, vuoi giocare???”</w:t>
+      </w:r>
+    </w:p>
+    <w:p>
+      <w:pPr>
+        <w:rPr/>
+      </w:pPr>
+      <w:r>
+        <w:rPr>
+          <w:rtl w:val="0"/>
+        </w:rPr>
+      </w:r>
+    </w:p>
+    <w:p>
+      <w:pPr>
+        <w:rPr/>
+      </w:pPr>
+      <w:r>
+        <w:rPr>
+          <w:rtl w:val="0"/>
+        </w:rPr>
+      </w:r>
+    </w:p>
+    <w:p>
+      <w:pPr>
+        <w:rPr/>
+      </w:pPr>
+      <w:r>
+        <w:rPr>
+          <w:rtl w:val="0"/>
+        </w:rPr>
+        <w:t xml:space="preserve">Da qui parte la diramazione piú importante della trama, in quanto decidi se chiedere e ricevere l’aiuto di Carlo o meno</w:t>
+      </w:r>
+    </w:p>
+    <w:p>
+      <w:pPr>
+        <w:rPr/>
+      </w:pPr>
+      <w:r>
+        <w:rPr>
+          <w:rtl w:val="0"/>
+        </w:rPr>
+      </w:r>
+    </w:p>
+    <w:p>
+      <w:pPr>
+        <w:rPr>
+          <w:color w:val="ff0000"/>
+        </w:rPr>
+      </w:pPr>
+      <w:r>
+        <w:rPr>
+          <w:rtl w:val="0"/>
+        </w:rPr>
+        <w:t xml:space="preserve">Jimmy: </w:t>
+      </w:r>
+      <w:r>
+        <w:rPr>
+          <w:color w:val="ff0000"/>
+          <w:rtl w:val="0"/>
+        </w:rPr>
+        <w:t xml:space="preserve">SCELTA</w:t>
+      </w:r>
+    </w:p>
+    <w:p>
+      <w:pPr>
+        <w:numPr>
+          <w:ilvl w:val="0"/>
+          <w:numId w:val="10"/>
+        </w:numPr>
+        <w:ind w:left="720" w:hanging="360"/>
+        <w:rPr>
+          <w:u w:val="none"/>
+        </w:rPr>
+      </w:pPr>
+      <w:r>
+        <w:rPr>
+          <w:rtl w:val="0"/>
+        </w:rPr>
+        <w:t xml:space="preserve">“Guarda non é il momento”</w:t>
+      </w:r>
+    </w:p>
+    <w:p>
+      <w:pPr>
+        <w:numPr>
+          <w:ilvl w:val="0"/>
+          <w:numId w:val="10"/>
+        </w:numPr>
+        <w:ind w:left="720" w:hanging="360"/>
+        <w:rPr>
+          <w:u w:val="none"/>
+        </w:rPr>
+      </w:pPr>
+      <w:r>
+        <w:rPr>
+          <w:rtl w:val="0"/>
+        </w:rPr>
+        <w:t xml:space="preserve">[Ignora Carlo]</w:t>
+      </w:r>
+    </w:p>
+    <w:p>
+      <w:pPr>
+        <w:ind w:left="720" w:firstLine="0"/>
         <w:rPr/>
       </w:pPr>
       <w:r>
@@ -744,6 +1319,721 @@
     <w:p>
       <w:pPr>
         <w:ind w:left="0" w:firstLine="0"/>
+        <w:rPr/>
+      </w:pPr>
+      <w:r>
+        <w:rPr>
+          <w:rtl w:val="0"/>
+        </w:rPr>
+        <w:t xml:space="preserve">Carlo:</w:t>
+      </w:r>
+    </w:p>
+    <w:p>
+      <w:pPr>
+        <w:numPr>
+          <w:ilvl w:val="0"/>
+          <w:numId w:val="12"/>
+        </w:numPr>
+        <w:ind w:left="720" w:hanging="360"/>
+        <w:rPr>
+          <w:u w:val="none"/>
+        </w:rPr>
+      </w:pPr>
+      <w:r>
+        <w:rPr>
+          <w:rtl w:val="0"/>
+        </w:rPr>
+        <w:t xml:space="preserve">SCELTA 1:  “k succ?”</w:t>
+      </w:r>
+    </w:p>
+    <w:p>
+      <w:pPr>
+        <w:numPr>
+          <w:ilvl w:val="0"/>
+          <w:numId w:val="12"/>
+        </w:numPr>
+        <w:ind w:left="720" w:hanging="360"/>
+        <w:rPr>
+          <w:u w:val="none"/>
+        </w:rPr>
+      </w:pPr>
+      <w:r>
+        <w:rPr>
+          <w:rtl w:val="0"/>
+        </w:rPr>
+        <w:t xml:space="preserve">SCELTA 2: [ARRIVA UN ALTRO TRILLO]</w:t>
+      </w:r>
+    </w:p>
+    <w:p>
+      <w:pPr>
+        <w:rPr/>
+      </w:pPr>
+      <w:r>
+        <w:rPr>
+          <w:rtl w:val="0"/>
+        </w:rPr>
+      </w:r>
+    </w:p>
+    <w:p>
+      <w:pPr>
+        <w:rPr/>
+      </w:pPr>
+      <w:r>
+        <w:rPr>
+          <w:rtl w:val="0"/>
+        </w:rPr>
+        <w:t xml:space="preserve">Nell’ipotesi della scelta 2 ti ricompare la scelta precedente, se decidi di ignorare nuovamente, non hai piú possibilitá di dialogare con Carlo</w:t>
+      </w:r>
+    </w:p>
+    <w:p>
+      <w:pPr>
+        <w:rPr/>
+      </w:pPr>
+      <w:r>
+        <w:rPr>
+          <w:rtl w:val="0"/>
+        </w:rPr>
+      </w:r>
+    </w:p>
+    <w:p>
+      <w:pPr>
+        <w:rPr/>
+      </w:pPr>
+      <w:r>
+        <w:rPr>
+          <w:rtl w:val="0"/>
+        </w:rPr>
+        <w:t xml:space="preserve">Carlo:</w:t>
+      </w:r>
+    </w:p>
+    <w:p>
+      <w:pPr>
+        <w:numPr>
+          <w:ilvl w:val="0"/>
+          <w:numId w:val="13"/>
+        </w:numPr>
+        <w:ind w:left="720" w:hanging="360"/>
+      </w:pPr>
+      <w:r>
+        <w:rPr>
+          <w:rtl w:val="0"/>
+        </w:rPr>
+        <w:t xml:space="preserve">SCELTA 2.1:  “k succ?”</w:t>
+      </w:r>
+    </w:p>
+    <w:p>
+      <w:pPr>
+        <w:numPr>
+          <w:ilvl w:val="0"/>
+          <w:numId w:val="13"/>
+        </w:numPr>
+        <w:ind w:left="720" w:hanging="360"/>
+      </w:pPr>
+      <w:r>
+        <w:rPr>
+          <w:rtl w:val="0"/>
+        </w:rPr>
+        <w:t xml:space="preserve">SCELTA 2.2: “Vbb vado a giocare cia”</w:t>
+      </w:r>
+    </w:p>
+    <w:p>
+      <w:pPr>
+        <w:rPr/>
+      </w:pPr>
+      <w:r>
+        <w:rPr>
+          <w:rtl w:val="0"/>
+        </w:rPr>
+      </w:r>
+    </w:p>
+    <w:p>
+      <w:pPr>
+        <w:rPr/>
+      </w:pPr>
+      <w:r>
+        <w:rPr>
+          <w:rtl w:val="0"/>
+        </w:rPr>
+        <w:t xml:space="preserve">Jimmy: “Senti Carlo é successa una cosa grave, qualcuno mi ha contattato e dice di aver rapito Ale”</w:t>
+      </w:r>
+    </w:p>
+    <w:p>
+      <w:pPr>
+        <w:rPr/>
+      </w:pPr>
+      <w:r>
+        <w:rPr>
+          <w:rtl w:val="0"/>
+        </w:rPr>
+      </w:r>
+    </w:p>
+    <w:p>
+      <w:pPr>
+        <w:rPr/>
+      </w:pPr>
+      <w:r>
+        <w:rPr>
+          <w:rtl w:val="0"/>
+        </w:rPr>
+        <w:t xml:space="preserve">Carlo:”Dai nn dire ste cazzate neanche x scherzo”</w:t>
+      </w:r>
+    </w:p>
+    <w:p>
+      <w:pPr>
+        <w:rPr/>
+      </w:pPr>
+      <w:r>
+        <w:rPr>
+          <w:rtl w:val="0"/>
+        </w:rPr>
+      </w:r>
+    </w:p>
+    <w:p>
+      <w:pPr>
+        <w:rPr/>
+      </w:pPr>
+      <w:r>
+        <w:rPr>
+          <w:rtl w:val="0"/>
+        </w:rPr>
+        <w:t xml:space="preserve">Jimmy: ”Fra ti giuro, non credo sia uno scherzo, ho paura…”</w:t>
+      </w:r>
+    </w:p>
+    <w:p>
+      <w:pPr>
+        <w:rPr/>
+      </w:pPr>
+      <w:r>
+        <w:rPr>
+          <w:rtl w:val="0"/>
+        </w:rPr>
+      </w:r>
+    </w:p>
+    <w:p>
+      <w:pPr>
+        <w:rPr/>
+      </w:pPr>
+      <w:r>
+        <w:rPr>
+          <w:rtl w:val="0"/>
+        </w:rPr>
+        <w:t xml:space="preserve">Carlo:”Cazzo dici, ma smettila”</w:t>
+      </w:r>
+    </w:p>
+    <w:p>
+      <w:pPr>
+        <w:rPr/>
+      </w:pPr>
+      <w:r>
+        <w:rPr>
+          <w:rtl w:val="0"/>
+        </w:rPr>
+      </w:r>
+    </w:p>
+    <w:p>
+      <w:pPr>
+        <w:rPr/>
+      </w:pPr>
+      <w:r>
+        <w:rPr>
+          <w:rtl w:val="0"/>
+        </w:rPr>
+        <w:t xml:space="preserve">Jimmy: [Manda la foto in chat] “Adesso ci credi?”</w:t>
+      </w:r>
+    </w:p>
+    <w:p>
+      <w:pPr>
+        <w:rPr/>
+      </w:pPr>
+      <w:r>
+        <w:rPr>
+          <w:rtl w:val="0"/>
+        </w:rPr>
+      </w:r>
+    </w:p>
+    <w:p>
+      <w:pPr>
+        <w:rPr/>
+      </w:pPr>
+      <w:r>
+        <w:rPr>
+          <w:rtl w:val="0"/>
+        </w:rPr>
+        <w:t xml:space="preserve">Carlo: ”Oh cazzo”</w:t>
+      </w:r>
+    </w:p>
+    <w:p>
+      <w:pPr>
+        <w:rPr/>
+      </w:pPr>
+      <w:r>
+        <w:rPr>
+          <w:rtl w:val="0"/>
+        </w:rPr>
+        <w:tab/>
+        <w:t xml:space="preserve">“Sicuro sia lei?”</w:t>
+      </w:r>
+    </w:p>
+    <w:p>
+      <w:pPr>
+        <w:rPr/>
+      </w:pPr>
+      <w:r>
+        <w:rPr>
+          <w:rtl w:val="0"/>
+        </w:rPr>
+      </w:r>
+    </w:p>
+    <w:p>
+      <w:pPr>
+        <w:rPr/>
+      </w:pPr>
+      <w:r>
+        <w:rPr>
+          <w:rtl w:val="0"/>
+        </w:rPr>
+        <w:t xml:space="preserve">Jimmy:”Guarda il tatuaggio sul braccio…”</w:t>
+      </w:r>
+    </w:p>
+    <w:p>
+      <w:pPr>
+        <w:rPr/>
+      </w:pPr>
+      <w:r>
+        <w:rPr>
+          <w:rtl w:val="0"/>
+        </w:rPr>
+      </w:r>
+    </w:p>
+    <w:p>
+      <w:pPr>
+        <w:rPr/>
+      </w:pPr>
+      <w:r>
+        <w:rPr>
+          <w:rtl w:val="0"/>
+        </w:rPr>
+        <w:t xml:space="preserve">Carlo:  ”Cazzo hai ragione”</w:t>
+      </w:r>
+    </w:p>
+    <w:p>
+      <w:pPr>
+        <w:rPr/>
+      </w:pPr>
+      <w:r>
+        <w:rPr>
+          <w:rtl w:val="0"/>
+        </w:rPr>
+        <w:tab/>
+        <w:t xml:space="preserve">“Chiama immediatamente la polizia”</w:t>
+      </w:r>
+    </w:p>
+    <w:p>
+      <w:pPr>
+        <w:rPr/>
+      </w:pPr>
+      <w:r>
+        <w:rPr>
+          <w:rtl w:val="0"/>
+        </w:rPr>
+      </w:r>
+    </w:p>
+    <w:p>
+      <w:pPr>
+        <w:rPr>
+          <w:color w:val="ff0000"/>
+        </w:rPr>
+      </w:pPr>
+      <w:r>
+        <w:rPr>
+          <w:rtl w:val="0"/>
+        </w:rPr>
+        <w:t xml:space="preserve">Jimmy:</w:t>
+      </w:r>
+      <w:r>
+        <w:rPr>
+          <w:color w:val="ff0000"/>
+          <w:rtl w:val="0"/>
+        </w:rPr>
+        <w:t xml:space="preserve">SCELTA</w:t>
+      </w:r>
+    </w:p>
+    <w:p>
+      <w:pPr>
+        <w:numPr>
+          <w:ilvl w:val="0"/>
+          <w:numId w:val="14"/>
+        </w:numPr>
+        <w:ind w:left="720" w:hanging="360"/>
+        <w:rPr>
+          <w:u w:val="none"/>
+        </w:rPr>
+      </w:pPr>
+      <w:r>
+        <w:rPr>
+          <w:rtl w:val="0"/>
+        </w:rPr>
+        <w:t xml:space="preserve">”Non so cosa fare…”</w:t>
+      </w:r>
+    </w:p>
+    <w:p>
+      <w:pPr>
+        <w:numPr>
+          <w:ilvl w:val="0"/>
+          <w:numId w:val="14"/>
+        </w:numPr>
+        <w:ind w:left="720" w:hanging="360"/>
+        <w:rPr>
+          <w:u w:val="none"/>
+        </w:rPr>
+      </w:pPr>
+      <w:r>
+        <w:rPr>
+          <w:rtl w:val="0"/>
+        </w:rPr>
+        <w:t xml:space="preserve">“Ho paura a chiamare la polizia, mi ha detto di non farlo”</w:t>
+      </w:r>
+    </w:p>
+    <w:p>
+      <w:pPr>
+        <w:ind w:left="0" w:firstLine="0"/>
+        <w:rPr/>
+      </w:pPr>
+      <w:r>
+        <w:rPr>
+          <w:rtl w:val="0"/>
+        </w:rPr>
+      </w:r>
+    </w:p>
+    <w:p>
+      <w:pPr>
+        <w:ind w:left="0" w:firstLine="0"/>
+        <w:rPr/>
+      </w:pPr>
+      <w:r>
+        <w:rPr>
+          <w:rtl w:val="0"/>
+        </w:rPr>
+        <w:t xml:space="preserve">Carlo:</w:t>
+      </w:r>
+    </w:p>
+    <w:p>
+      <w:pPr>
+        <w:numPr>
+          <w:ilvl w:val="0"/>
+          <w:numId w:val="3"/>
+        </w:numPr>
+        <w:ind w:left="720" w:hanging="360"/>
+        <w:rPr>
+          <w:u w:val="none"/>
+        </w:rPr>
+      </w:pPr>
+      <w:r>
+        <w:rPr>
+          <w:rtl w:val="0"/>
+        </w:rPr>
+        <w:t xml:space="preserve">SCELTA 1: “CHIAMA LA POLIZIA”</w:t>
+      </w:r>
+    </w:p>
+    <w:p>
+      <w:pPr>
+        <w:numPr>
+          <w:ilvl w:val="0"/>
+          <w:numId w:val="3"/>
+        </w:numPr>
+        <w:ind w:left="720" w:hanging="360"/>
+        <w:rPr>
+          <w:u w:val="none"/>
+        </w:rPr>
+      </w:pPr>
+      <w:r>
+        <w:rPr>
+          <w:rtl w:val="0"/>
+        </w:rPr>
+        <w:t xml:space="preserve">SCELTA 2: “BRUTTO COGLIONE CHIAMA LA POLIZIA”</w:t>
+      </w:r>
+    </w:p>
+    <w:p>
+      <w:pPr>
+        <w:ind w:left="720" w:firstLine="0"/>
+        <w:rPr/>
+      </w:pPr>
+      <w:r>
+        <w:rPr>
+          <w:rtl w:val="0"/>
+        </w:rPr>
+      </w:r>
+    </w:p>
+    <w:p>
+      <w:pPr>
+        <w:rPr>
+          <w:color w:val="ff0000"/>
+        </w:rPr>
+      </w:pPr>
+      <w:r>
+        <w:rPr>
+          <w:rtl w:val="0"/>
+        </w:rPr>
+        <w:t xml:space="preserve">Jimmy:</w:t>
+      </w:r>
+      <w:r>
+        <w:rPr>
+          <w:color w:val="ff0000"/>
+          <w:rtl w:val="0"/>
+        </w:rPr>
+        <w:t xml:space="preserve">SCELTA</w:t>
+      </w:r>
+    </w:p>
+    <w:p>
+      <w:pPr>
+        <w:numPr>
+          <w:ilvl w:val="0"/>
+          <w:numId w:val="14"/>
+        </w:numPr>
+        <w:ind w:left="720" w:hanging="360"/>
+      </w:pPr>
+      <w:r>
+        <w:rPr>
+          <w:rtl w:val="0"/>
+        </w:rPr>
+        <w:t xml:space="preserve">[Chiama la polizia]</w:t>
+      </w:r>
+    </w:p>
+    <w:p>
+      <w:pPr>
+        <w:numPr>
+          <w:ilvl w:val="0"/>
+          <w:numId w:val="14"/>
+        </w:numPr>
+        <w:ind w:left="720" w:hanging="360"/>
+      </w:pPr>
+      <w:r>
+        <w:rPr>
+          <w:rtl w:val="0"/>
+        </w:rPr>
+        <w:t xml:space="preserve">“Ho troppa paura…Non ce la faccio, ho paura che le faccia del male”</w:t>
+      </w:r>
+    </w:p>
+    <w:p>
+      <w:pPr>
+        <w:ind w:left="720" w:firstLine="0"/>
+        <w:rPr/>
+      </w:pPr>
+      <w:r>
+        <w:rPr>
+          <w:rtl w:val="0"/>
+        </w:rPr>
+      </w:r>
+    </w:p>
+    <w:p>
+      <w:pPr>
+        <w:rPr>
+          <w:color w:val="ff0000"/>
+        </w:rPr>
+      </w:pPr>
+      <w:r>
+        <w:rPr>
+          <w:color w:val="ff0000"/>
+          <w:rtl w:val="0"/>
+        </w:rPr>
+        <w:t xml:space="preserve">OPZIONE DELLA CHIAMATA ALLA POLIZIA (FINALE 1):</w:t>
+      </w:r>
+    </w:p>
+    <w:p>
+      <w:pPr>
+        <w:rPr/>
+      </w:pPr>
+      <w:r>
+        <w:rPr>
+          <w:rtl w:val="0"/>
+        </w:rPr>
+        <w:t xml:space="preserve">Dopo 2 squilli</w:t>
+      </w:r>
+    </w:p>
+    <w:p>
+      <w:pPr>
+        <w:rPr/>
+      </w:pPr>
+      <w:r>
+        <w:rPr>
+          <w:rtl w:val="0"/>
+        </w:rPr>
+        <w:t xml:space="preserve">Game Over, black screen, viene fatto intendere che Jimmy chiama la polizia. il rapitore si scopre essere un poliziotto in quanto ha sentito la comunicazione alla radio, il rapitore sentendo la comunicazione uccide Alessia. tutta questa cosa viene spiegata in modo testuale nel black screen. partono i titoli di coda (skippabili), dopo “torna al menù principale” e “ricarica checkpoint”</w:t>
+      </w:r>
+    </w:p>
+    <w:p>
+      <w:pPr>
+        <w:rPr/>
+      </w:pPr>
+      <w:r>
+        <w:rPr>
+          <w:rtl w:val="0"/>
+        </w:rPr>
+      </w:r>
+    </w:p>
+    <w:p>
+      <w:pPr>
+        <w:rPr/>
+      </w:pPr>
+      <w:r>
+        <w:rPr>
+          <w:rtl w:val="0"/>
+        </w:rPr>
+        <w:t xml:space="preserve">SCELTA 2:  Carlo: “Dimmi come vuoi che ti aiuti se posso”</w:t>
+      </w:r>
+    </w:p>
+    <w:p>
+      <w:pPr>
+        <w:rPr/>
+      </w:pPr>
+      <w:r>
+        <w:rPr>
+          <w:rtl w:val="0"/>
+        </w:rPr>
+      </w:r>
+    </w:p>
+    <w:p>
+      <w:pPr>
+        <w:rPr/>
+      </w:pPr>
+      <w:r>
+        <w:rPr>
+          <w:rtl w:val="0"/>
+        </w:rPr>
+        <w:t xml:space="preserve">MESSAGGIO E TRILLO nella chat del rapitore</w:t>
+      </w:r>
+    </w:p>
+    <w:p>
+      <w:pPr>
+        <w:rPr/>
+      </w:pPr>
+      <w:r>
+        <w:rPr>
+          <w:rtl w:val="0"/>
+        </w:rPr>
+      </w:r>
+    </w:p>
+    <w:p>
+      <w:pPr>
+        <w:rPr/>
+      </w:pPr>
+      <w:r>
+        <w:rPr>
+          <w:rtl w:val="0"/>
+        </w:rPr>
+        <w:t xml:space="preserve">Rapitore: </w:t>
+      </w:r>
+    </w:p>
+    <w:p>
+      <w:pPr>
+        <w:ind w:left="720" w:firstLine="0"/>
+        <w:rPr/>
+      </w:pPr>
+      <w:r>
+        <w:rPr>
+          <w:rtl w:val="0"/>
+        </w:rPr>
+        <w:t xml:space="preserve">“Adesso è arrivato il momento di dimostrare quanto ci tieni a tua sorella. Voglio 20 mila euro in contanti e dovrai lasciare i soldi vicino casa tua e alle ore “X” passerà un mio contatto a ritirarli. Non devi assolutamente avere niente a che fare con il contatto altrimenti succederà qualcosa a tua sorella. ”</w:t>
+      </w:r>
+    </w:p>
+    <w:p>
+      <w:pPr>
+        <w:ind w:left="720" w:firstLine="0"/>
+        <w:rPr/>
+      </w:pPr>
+      <w:r>
+        <w:rPr>
+          <w:rtl w:val="0"/>
+        </w:rPr>
+      </w:r>
+    </w:p>
+    <w:p>
+      <w:pPr>
+        <w:ind w:left="0" w:firstLine="0"/>
+        <w:rPr>
+          <w:color w:val="ff0000"/>
+        </w:rPr>
+      </w:pPr>
+      <w:r>
+        <w:rPr>
+          <w:rtl w:val="0"/>
+        </w:rPr>
+        <w:t xml:space="preserve">Jimmy: </w:t>
+      </w:r>
+      <w:r>
+        <w:rPr>
+          <w:color w:val="ff0000"/>
+          <w:rtl w:val="0"/>
+        </w:rPr>
+        <w:t xml:space="preserve">SCELTA</w:t>
+      </w:r>
+    </w:p>
+    <w:p>
+      <w:pPr>
+        <w:numPr>
+          <w:ilvl w:val="0"/>
+          <w:numId w:val="9"/>
+        </w:numPr>
+        <w:ind w:left="720" w:hanging="360"/>
+        <w:rPr>
+          <w:u w:val="none"/>
+        </w:rPr>
+      </w:pPr>
+      <w:r>
+        <w:rPr>
+          <w:rtl w:val="0"/>
+        </w:rPr>
+        <w:t xml:space="preserve">“Non ho tutti quei soldi”</w:t>
+      </w:r>
+    </w:p>
+    <w:p>
+      <w:pPr>
+        <w:numPr>
+          <w:ilvl w:val="0"/>
+          <w:numId w:val="9"/>
+        </w:numPr>
+        <w:ind w:left="720" w:hanging="360"/>
+        <w:rPr>
+          <w:u w:val="none"/>
+        </w:rPr>
+      </w:pPr>
+      <w:r>
+        <w:rPr>
+          <w:rtl w:val="0"/>
+        </w:rPr>
+        <w:t xml:space="preserve">“Come fai a sapere dove abito?”</w:t>
+      </w:r>
+    </w:p>
+    <w:p>
+      <w:pPr>
+        <w:numPr>
+          <w:ilvl w:val="0"/>
+          <w:numId w:val="9"/>
+        </w:numPr>
+        <w:ind w:left="720" w:hanging="360"/>
+        <w:rPr>
+          <w:u w:val="none"/>
+        </w:rPr>
+      </w:pPr>
+      <w:r>
+        <w:rPr>
+          <w:rtl w:val="0"/>
+        </w:rPr>
+        <w:t xml:space="preserve">“Come posso fidarmi di te? Dopo che ti avrò dato i soldi libererai mia sorella?”</w:t>
+      </w:r>
+    </w:p>
+    <w:p>
+      <w:pPr>
+        <w:rPr/>
+      </w:pPr>
+      <w:r>
+        <w:rPr>
+          <w:rtl w:val="0"/>
+        </w:rPr>
+      </w:r>
+    </w:p>
+    <w:p>
+      <w:pPr>
         <w:rPr/>
       </w:pPr>
       <w:r>
@@ -768,31 +2058,7 @@
         <w:rPr>
           <w:rtl w:val="0"/>
         </w:rPr>
-        <w:t xml:space="preserve">SCELTA 1: “Pensi che ti stia prendendo per il culo?”</w:t>
-      </w:r>
-    </w:p>
-    <w:p>
-      <w:pPr>
-        <w:ind w:left="720" w:firstLine="0"/>
-        <w:rPr/>
-      </w:pPr>
-      <w:r>
-        <w:rPr>
-          <w:rtl w:val="0"/>
-        </w:rPr>
-        <w:tab/>
-        <w:t xml:space="preserve">        [Invia foto della sorella in allegato]</w:t>
-      </w:r>
-    </w:p>
-    <w:p>
-      <w:pPr>
-        <w:ind w:left="720" w:firstLine="0"/>
-        <w:rPr/>
-      </w:pPr>
-      <w:r>
-        <w:rPr>
-          <w:rtl w:val="0"/>
-        </w:rPr>
+        <w:t xml:space="preserve">SCELTA 1: “Perchè mi stai mentendo? Non tieni abbastanza a tua sorella a quanto pare”      “Sei sempre stato avido…”</w:t>
       </w:r>
     </w:p>
     <w:p>
@@ -810,73 +2076,14 @@
         <w:rPr>
           <w:rtl w:val="0"/>
         </w:rPr>
-        <w:t xml:space="preserve">SCELTA 2: [Invia foto della sorella in allegato]</w:t>
-      </w:r>
-    </w:p>
-    <w:p>
-      <w:pPr>
-        <w:ind w:left="0" w:firstLine="0"/>
-        <w:rPr/>
-      </w:pPr>
-      <w:r>
-        <w:rPr>
-          <w:rtl w:val="0"/>
-        </w:rPr>
-      </w:r>
-    </w:p>
-    <w:p>
-      <w:pPr>
-        <w:ind w:left="0" w:firstLine="0"/>
-        <w:rPr/>
-      </w:pPr>
-      <w:r>
-        <w:rPr>
-          <w:rtl w:val="0"/>
-        </w:rPr>
-        <w:t xml:space="preserve">Rapitore:”Non ti azzardare a chiamare la polizia o a muoverti da quella cazzo di sedia, se non ho tue risposte entro 5 minuti Alessia raggiunge mamma e papà. E vedi di scrivere in modo decente…”</w:t>
-      </w:r>
-    </w:p>
-    <w:p>
-      <w:pPr>
-        <w:ind w:left="0" w:firstLine="0"/>
-        <w:rPr/>
-      </w:pPr>
-      <w:r>
-        <w:rPr>
-          <w:rtl w:val="0"/>
-        </w:rPr>
-      </w:r>
-    </w:p>
-    <w:p>
-      <w:pPr>
-        <w:ind w:left="0" w:firstLine="0"/>
-        <w:rPr/>
-      </w:pPr>
-      <w:r>
-        <w:rPr>
-          <w:rtl w:val="0"/>
-        </w:rPr>
-        <w:t xml:space="preserve">Jimmy: </w:t>
-      </w:r>
-      <w:r>
-        <w:rPr>
-          <w:color w:val="ff0000"/>
-          <w:rtl w:val="0"/>
-        </w:rPr>
-        <w:t xml:space="preserve">SCELTA</w:t>
-      </w:r>
-      <w:r>
-        <w:rPr>
-          <w:rtl w:val="0"/>
-        </w:rPr>
-        <w:tab/>
+        <w:t xml:space="preserve">SCELTA 2: ”Non ti interessa”</w:t>
       </w:r>
     </w:p>
     <w:p>
       <w:pPr>
         <w:numPr>
           <w:ilvl w:val="0"/>
-          <w:numId w:val="3"/>
+          <w:numId w:val="4"/>
         </w:numPr>
         <w:ind w:left="720" w:hanging="360"/>
         <w:rPr>
@@ -887,191 +2094,25 @@
         <w:rPr>
           <w:rtl w:val="0"/>
         </w:rPr>
-        <w:t xml:space="preserve">“Va bene come vuoi tu, non farle del male perfavore”</w:t>
-      </w:r>
-    </w:p>
-    <w:p>
-      <w:pPr>
-        <w:numPr>
-          <w:ilvl w:val="0"/>
-          <w:numId w:val="3"/>
-        </w:numPr>
-        <w:ind w:left="720" w:hanging="360"/>
-        <w:rPr>
-          <w:u w:val="none"/>
-        </w:rPr>
-      </w:pPr>
-      <w:r>
-        <w:rPr>
-          <w:rtl w:val="0"/>
-        </w:rPr>
-        <w:t xml:space="preserve">“Ok ma cosa vuoi da noi”</w:t>
-      </w:r>
-    </w:p>
-    <w:p>
-      <w:pPr>
-        <w:numPr>
-          <w:ilvl w:val="0"/>
-          <w:numId w:val="3"/>
-        </w:numPr>
-        <w:ind w:left="720" w:hanging="360"/>
-        <w:rPr>
-          <w:u w:val="none"/>
-        </w:rPr>
-      </w:pPr>
-      <w:r>
-        <w:rPr>
-          <w:rtl w:val="0"/>
-        </w:rPr>
-        <w:t xml:space="preserve">[Chiama la polizia]</w:t>
-      </w:r>
-    </w:p>
-    <w:p>
-      <w:pPr>
-        <w:rPr/>
-      </w:pPr>
-      <w:r>
-        <w:rPr>
-          <w:rtl w:val="0"/>
-        </w:rPr>
-      </w:r>
-    </w:p>
-    <w:p>
-      <w:pPr>
-        <w:rPr>
-          <w:color w:val="ff0000"/>
-        </w:rPr>
-      </w:pPr>
-      <w:r>
-        <w:rPr>
-          <w:color w:val="ff0000"/>
-          <w:rtl w:val="0"/>
-        </w:rPr>
-        <w:t xml:space="preserve">OPZIONE DELLA CHIAMATA ALLA POLIZIA (FINALE 1):</w:t>
-      </w:r>
-    </w:p>
-    <w:p>
-      <w:pPr>
-        <w:rPr/>
-      </w:pPr>
-      <w:r>
-        <w:rPr>
-          <w:rtl w:val="0"/>
-        </w:rPr>
-        <w:t xml:space="preserve">Dopo 2 squilli</w:t>
-      </w:r>
-    </w:p>
-    <w:p>
-      <w:pPr>
-        <w:rPr/>
-      </w:pPr>
-      <w:r>
-        <w:rPr>
-          <w:rtl w:val="0"/>
-        </w:rPr>
-        <w:t xml:space="preserve">Game Over, black screen, viene fatto intendere che Jimmy chiama la polizia. il rapitore si scopre essere un poliziotto in quanto ha sentito la comunicazione alla radio, il rapitore sentendo la comunicazione uccide Alessia. tutta questa cosa viene spiegata in modo testuale nel black screen. partono i titoli di coda (skippabili), dopo “torna al menù principale” e “ricarica checkpoint”</w:t>
-      </w:r>
-    </w:p>
-    <w:p>
-      <w:pPr>
-        <w:rPr/>
-      </w:pPr>
-      <w:r>
-        <w:rPr>
-          <w:rtl w:val="0"/>
-        </w:rPr>
-      </w:r>
-    </w:p>
-    <w:p>
-      <w:pPr>
-        <w:rPr/>
-      </w:pPr>
-      <w:r>
-        <w:rPr>
-          <w:rtl w:val="0"/>
-        </w:rPr>
-        <w:t xml:space="preserve">Rapitore:</w:t>
-      </w:r>
-    </w:p>
-    <w:p>
-      <w:pPr>
-        <w:numPr>
-          <w:ilvl w:val="0"/>
-          <w:numId w:val="5"/>
-        </w:numPr>
-        <w:ind w:left="720" w:hanging="360"/>
-        <w:rPr>
-          <w:u w:val="none"/>
-        </w:rPr>
-      </w:pPr>
-      <w:r>
-        <w:rPr>
-          <w:rtl w:val="0"/>
-        </w:rPr>
-        <w:t xml:space="preserve">SCELTA 1: ”Se ascolterai tutto quello che ti dico, forse non le accadrá nulla”</w:t>
-      </w:r>
-    </w:p>
-    <w:p>
-      <w:pPr>
-        <w:rPr/>
-      </w:pPr>
-      <w:r>
-        <w:rPr>
-          <w:rtl w:val="0"/>
-        </w:rPr>
-      </w:r>
-    </w:p>
-    <w:p>
-      <w:pPr>
-        <w:numPr>
-          <w:ilvl w:val="0"/>
-          <w:numId w:val="5"/>
-        </w:numPr>
-        <w:ind w:left="720" w:hanging="360"/>
-        <w:rPr>
-          <w:u w:val="none"/>
-        </w:rPr>
-      </w:pPr>
-      <w:r>
-        <w:rPr>
-          <w:rtl w:val="0"/>
-        </w:rPr>
-        <w:t xml:space="preserve">SCELTA 2: ”Lo scoprirai molto presto, per ora ascolta tutto quello che ti dico”</w:t>
-      </w:r>
-    </w:p>
-    <w:p>
-      <w:pPr>
-        <w:rPr>
-          <w:color w:val="ff0000"/>
-          <w:sz w:val="74"/>
-          <w:szCs w:val="74"/>
-        </w:rPr>
-      </w:pPr>
-      <w:r>
-        <w:rPr>
-          <w:color w:val="ff0000"/>
-          <w:sz w:val="68"/>
-          <w:szCs w:val="68"/>
-          <w:rtl w:val="0"/>
-        </w:rPr>
-        <w:t xml:space="preserve">FINE ATTO 1</w:t>
-      </w:r>
-      <w:r>
-        <w:rPr>
-          <w:rtl w:val="0"/>
-        </w:rPr>
-      </w:r>
-    </w:p>
-    <w:p>
-      <w:pPr>
-        <w:rPr/>
-      </w:pPr>
-      <w:r>
-        <w:rPr>
-          <w:rtl w:val="0"/>
-        </w:rPr>
-        <w:t xml:space="preserve">Alla fine di ogni atto Viene aggiunto un “diario di appunti in prima persona”</w:t>
-      </w:r>
+        <w:t xml:space="preserve">SCELTA 3: “Non credo tu abbia altra scelta”</w:t>
+      </w:r>
+    </w:p>
+    <w:p>
+      <w:pPr>
+        <w:ind w:left="0" w:firstLine="0"/>
+        <w:rPr/>
+      </w:pPr>
+      <w:r>
+        <w:rPr>
+          <w:rtl w:val="0"/>
+        </w:rPr>
+      </w:r>
+    </w:p>
+    <w:p>
+      <w:pPr>
+        <w:ind w:left="720" w:firstLine="0"/>
+        <w:rPr/>
+      </w:pPr>
       <w:r>
         <w:rPr>
           <w:rtl w:val="0"/>
@@ -1766,6 +2807,776 @@
     </w:lvl>
   </w:abstractNum>
   <w:abstractNum w:abstractNumId="7">
+    <w:lvl w:ilvl="0">
+      <w:start w:val="1"/>
+      <w:numFmt w:val="bullet"/>
+      <w:lvlText w:val="-"/>
+      <w:lvlJc w:val="left"/>
+      <w:pPr>
+        <w:ind w:left="720" w:hanging="360"/>
+      </w:pPr>
+      <w:rPr>
+        <w:u w:val="none"/>
+      </w:rPr>
+    </w:lvl>
+    <w:lvl w:ilvl="1">
+      <w:start w:val="1"/>
+      <w:numFmt w:val="bullet"/>
+      <w:lvlText w:val="-"/>
+      <w:lvlJc w:val="left"/>
+      <w:pPr>
+        <w:ind w:left="1440" w:hanging="360"/>
+      </w:pPr>
+      <w:rPr>
+        <w:u w:val="none"/>
+      </w:rPr>
+    </w:lvl>
+    <w:lvl w:ilvl="2">
+      <w:start w:val="1"/>
+      <w:numFmt w:val="bullet"/>
+      <w:lvlText w:val="-"/>
+      <w:lvlJc w:val="left"/>
+      <w:pPr>
+        <w:ind w:left="2160" w:hanging="360"/>
+      </w:pPr>
+      <w:rPr>
+        <w:u w:val="none"/>
+      </w:rPr>
+    </w:lvl>
+    <w:lvl w:ilvl="3">
+      <w:start w:val="1"/>
+      <w:numFmt w:val="bullet"/>
+      <w:lvlText w:val="-"/>
+      <w:lvlJc w:val="left"/>
+      <w:pPr>
+        <w:ind w:left="2880" w:hanging="360"/>
+      </w:pPr>
+      <w:rPr>
+        <w:u w:val="none"/>
+      </w:rPr>
+    </w:lvl>
+    <w:lvl w:ilvl="4">
+      <w:start w:val="1"/>
+      <w:numFmt w:val="bullet"/>
+      <w:lvlText w:val="-"/>
+      <w:lvlJc w:val="left"/>
+      <w:pPr>
+        <w:ind w:left="3600" w:hanging="360"/>
+      </w:pPr>
+      <w:rPr>
+        <w:u w:val="none"/>
+      </w:rPr>
+    </w:lvl>
+    <w:lvl w:ilvl="5">
+      <w:start w:val="1"/>
+      <w:numFmt w:val="bullet"/>
+      <w:lvlText w:val="-"/>
+      <w:lvlJc w:val="left"/>
+      <w:pPr>
+        <w:ind w:left="4320" w:hanging="360"/>
+      </w:pPr>
+      <w:rPr>
+        <w:u w:val="none"/>
+      </w:rPr>
+    </w:lvl>
+    <w:lvl w:ilvl="6">
+      <w:start w:val="1"/>
+      <w:numFmt w:val="bullet"/>
+      <w:lvlText w:val="-"/>
+      <w:lvlJc w:val="left"/>
+      <w:pPr>
+        <w:ind w:left="5040" w:hanging="360"/>
+      </w:pPr>
+      <w:rPr>
+        <w:u w:val="none"/>
+      </w:rPr>
+    </w:lvl>
+    <w:lvl w:ilvl="7">
+      <w:start w:val="1"/>
+      <w:numFmt w:val="bullet"/>
+      <w:lvlText w:val="-"/>
+      <w:lvlJc w:val="left"/>
+      <w:pPr>
+        <w:ind w:left="5760" w:hanging="360"/>
+      </w:pPr>
+      <w:rPr>
+        <w:u w:val="none"/>
+      </w:rPr>
+    </w:lvl>
+    <w:lvl w:ilvl="8">
+      <w:start w:val="1"/>
+      <w:numFmt w:val="bullet"/>
+      <w:lvlText w:val="-"/>
+      <w:lvlJc w:val="left"/>
+      <w:pPr>
+        <w:ind w:left="6480" w:hanging="360"/>
+      </w:pPr>
+      <w:rPr>
+        <w:u w:val="none"/>
+      </w:rPr>
+    </w:lvl>
+  </w:abstractNum>
+  <w:abstractNum w:abstractNumId="8">
+    <w:lvl w:ilvl="0">
+      <w:start w:val="1"/>
+      <w:numFmt w:val="bullet"/>
+      <w:lvlText w:val="-"/>
+      <w:lvlJc w:val="left"/>
+      <w:pPr>
+        <w:ind w:left="720" w:hanging="360"/>
+      </w:pPr>
+      <w:rPr>
+        <w:u w:val="none"/>
+      </w:rPr>
+    </w:lvl>
+    <w:lvl w:ilvl="1">
+      <w:start w:val="1"/>
+      <w:numFmt w:val="bullet"/>
+      <w:lvlText w:val="-"/>
+      <w:lvlJc w:val="left"/>
+      <w:pPr>
+        <w:ind w:left="1440" w:hanging="360"/>
+      </w:pPr>
+      <w:rPr>
+        <w:u w:val="none"/>
+      </w:rPr>
+    </w:lvl>
+    <w:lvl w:ilvl="2">
+      <w:start w:val="1"/>
+      <w:numFmt w:val="bullet"/>
+      <w:lvlText w:val="-"/>
+      <w:lvlJc w:val="left"/>
+      <w:pPr>
+        <w:ind w:left="2160" w:hanging="360"/>
+      </w:pPr>
+      <w:rPr>
+        <w:u w:val="none"/>
+      </w:rPr>
+    </w:lvl>
+    <w:lvl w:ilvl="3">
+      <w:start w:val="1"/>
+      <w:numFmt w:val="bullet"/>
+      <w:lvlText w:val="-"/>
+      <w:lvlJc w:val="left"/>
+      <w:pPr>
+        <w:ind w:left="2880" w:hanging="360"/>
+      </w:pPr>
+      <w:rPr>
+        <w:u w:val="none"/>
+      </w:rPr>
+    </w:lvl>
+    <w:lvl w:ilvl="4">
+      <w:start w:val="1"/>
+      <w:numFmt w:val="bullet"/>
+      <w:lvlText w:val="-"/>
+      <w:lvlJc w:val="left"/>
+      <w:pPr>
+        <w:ind w:left="3600" w:hanging="360"/>
+      </w:pPr>
+      <w:rPr>
+        <w:u w:val="none"/>
+      </w:rPr>
+    </w:lvl>
+    <w:lvl w:ilvl="5">
+      <w:start w:val="1"/>
+      <w:numFmt w:val="bullet"/>
+      <w:lvlText w:val="-"/>
+      <w:lvlJc w:val="left"/>
+      <w:pPr>
+        <w:ind w:left="4320" w:hanging="360"/>
+      </w:pPr>
+      <w:rPr>
+        <w:u w:val="none"/>
+      </w:rPr>
+    </w:lvl>
+    <w:lvl w:ilvl="6">
+      <w:start w:val="1"/>
+      <w:numFmt w:val="bullet"/>
+      <w:lvlText w:val="-"/>
+      <w:lvlJc w:val="left"/>
+      <w:pPr>
+        <w:ind w:left="5040" w:hanging="360"/>
+      </w:pPr>
+      <w:rPr>
+        <w:u w:val="none"/>
+      </w:rPr>
+    </w:lvl>
+    <w:lvl w:ilvl="7">
+      <w:start w:val="1"/>
+      <w:numFmt w:val="bullet"/>
+      <w:lvlText w:val="-"/>
+      <w:lvlJc w:val="left"/>
+      <w:pPr>
+        <w:ind w:left="5760" w:hanging="360"/>
+      </w:pPr>
+      <w:rPr>
+        <w:u w:val="none"/>
+      </w:rPr>
+    </w:lvl>
+    <w:lvl w:ilvl="8">
+      <w:start w:val="1"/>
+      <w:numFmt w:val="bullet"/>
+      <w:lvlText w:val="-"/>
+      <w:lvlJc w:val="left"/>
+      <w:pPr>
+        <w:ind w:left="6480" w:hanging="360"/>
+      </w:pPr>
+      <w:rPr>
+        <w:u w:val="none"/>
+      </w:rPr>
+    </w:lvl>
+  </w:abstractNum>
+  <w:abstractNum w:abstractNumId="9">
+    <w:lvl w:ilvl="0">
+      <w:start w:val="1"/>
+      <w:numFmt w:val="bullet"/>
+      <w:lvlText w:val="-"/>
+      <w:lvlJc w:val="left"/>
+      <w:pPr>
+        <w:ind w:left="720" w:hanging="360"/>
+      </w:pPr>
+      <w:rPr>
+        <w:u w:val="none"/>
+      </w:rPr>
+    </w:lvl>
+    <w:lvl w:ilvl="1">
+      <w:start w:val="1"/>
+      <w:numFmt w:val="bullet"/>
+      <w:lvlText w:val="-"/>
+      <w:lvlJc w:val="left"/>
+      <w:pPr>
+        <w:ind w:left="1440" w:hanging="360"/>
+      </w:pPr>
+      <w:rPr>
+        <w:u w:val="none"/>
+      </w:rPr>
+    </w:lvl>
+    <w:lvl w:ilvl="2">
+      <w:start w:val="1"/>
+      <w:numFmt w:val="bullet"/>
+      <w:lvlText w:val="-"/>
+      <w:lvlJc w:val="left"/>
+      <w:pPr>
+        <w:ind w:left="2160" w:hanging="360"/>
+      </w:pPr>
+      <w:rPr>
+        <w:u w:val="none"/>
+      </w:rPr>
+    </w:lvl>
+    <w:lvl w:ilvl="3">
+      <w:start w:val="1"/>
+      <w:numFmt w:val="bullet"/>
+      <w:lvlText w:val="-"/>
+      <w:lvlJc w:val="left"/>
+      <w:pPr>
+        <w:ind w:left="2880" w:hanging="360"/>
+      </w:pPr>
+      <w:rPr>
+        <w:u w:val="none"/>
+      </w:rPr>
+    </w:lvl>
+    <w:lvl w:ilvl="4">
+      <w:start w:val="1"/>
+      <w:numFmt w:val="bullet"/>
+      <w:lvlText w:val="-"/>
+      <w:lvlJc w:val="left"/>
+      <w:pPr>
+        <w:ind w:left="3600" w:hanging="360"/>
+      </w:pPr>
+      <w:rPr>
+        <w:u w:val="none"/>
+      </w:rPr>
+    </w:lvl>
+    <w:lvl w:ilvl="5">
+      <w:start w:val="1"/>
+      <w:numFmt w:val="bullet"/>
+      <w:lvlText w:val="-"/>
+      <w:lvlJc w:val="left"/>
+      <w:pPr>
+        <w:ind w:left="4320" w:hanging="360"/>
+      </w:pPr>
+      <w:rPr>
+        <w:u w:val="none"/>
+      </w:rPr>
+    </w:lvl>
+    <w:lvl w:ilvl="6">
+      <w:start w:val="1"/>
+      <w:numFmt w:val="bullet"/>
+      <w:lvlText w:val="-"/>
+      <w:lvlJc w:val="left"/>
+      <w:pPr>
+        <w:ind w:left="5040" w:hanging="360"/>
+      </w:pPr>
+      <w:rPr>
+        <w:u w:val="none"/>
+      </w:rPr>
+    </w:lvl>
+    <w:lvl w:ilvl="7">
+      <w:start w:val="1"/>
+      <w:numFmt w:val="bullet"/>
+      <w:lvlText w:val="-"/>
+      <w:lvlJc w:val="left"/>
+      <w:pPr>
+        <w:ind w:left="5760" w:hanging="360"/>
+      </w:pPr>
+      <w:rPr>
+        <w:u w:val="none"/>
+      </w:rPr>
+    </w:lvl>
+    <w:lvl w:ilvl="8">
+      <w:start w:val="1"/>
+      <w:numFmt w:val="bullet"/>
+      <w:lvlText w:val="-"/>
+      <w:lvlJc w:val="left"/>
+      <w:pPr>
+        <w:ind w:left="6480" w:hanging="360"/>
+      </w:pPr>
+      <w:rPr>
+        <w:u w:val="none"/>
+      </w:rPr>
+    </w:lvl>
+  </w:abstractNum>
+  <w:abstractNum w:abstractNumId="10">
+    <w:lvl w:ilvl="0">
+      <w:start w:val="1"/>
+      <w:numFmt w:val="bullet"/>
+      <w:lvlText w:val="-"/>
+      <w:lvlJc w:val="left"/>
+      <w:pPr>
+        <w:ind w:left="720" w:hanging="360"/>
+      </w:pPr>
+      <w:rPr>
+        <w:u w:val="none"/>
+      </w:rPr>
+    </w:lvl>
+    <w:lvl w:ilvl="1">
+      <w:start w:val="1"/>
+      <w:numFmt w:val="bullet"/>
+      <w:lvlText w:val="-"/>
+      <w:lvlJc w:val="left"/>
+      <w:pPr>
+        <w:ind w:left="1440" w:hanging="360"/>
+      </w:pPr>
+      <w:rPr>
+        <w:u w:val="none"/>
+      </w:rPr>
+    </w:lvl>
+    <w:lvl w:ilvl="2">
+      <w:start w:val="1"/>
+      <w:numFmt w:val="bullet"/>
+      <w:lvlText w:val="-"/>
+      <w:lvlJc w:val="left"/>
+      <w:pPr>
+        <w:ind w:left="2160" w:hanging="360"/>
+      </w:pPr>
+      <w:rPr>
+        <w:u w:val="none"/>
+      </w:rPr>
+    </w:lvl>
+    <w:lvl w:ilvl="3">
+      <w:start w:val="1"/>
+      <w:numFmt w:val="bullet"/>
+      <w:lvlText w:val="-"/>
+      <w:lvlJc w:val="left"/>
+      <w:pPr>
+        <w:ind w:left="2880" w:hanging="360"/>
+      </w:pPr>
+      <w:rPr>
+        <w:u w:val="none"/>
+      </w:rPr>
+    </w:lvl>
+    <w:lvl w:ilvl="4">
+      <w:start w:val="1"/>
+      <w:numFmt w:val="bullet"/>
+      <w:lvlText w:val="-"/>
+      <w:lvlJc w:val="left"/>
+      <w:pPr>
+        <w:ind w:left="3600" w:hanging="360"/>
+      </w:pPr>
+      <w:rPr>
+        <w:u w:val="none"/>
+      </w:rPr>
+    </w:lvl>
+    <w:lvl w:ilvl="5">
+      <w:start w:val="1"/>
+      <w:numFmt w:val="bullet"/>
+      <w:lvlText w:val="-"/>
+      <w:lvlJc w:val="left"/>
+      <w:pPr>
+        <w:ind w:left="4320" w:hanging="360"/>
+      </w:pPr>
+      <w:rPr>
+        <w:u w:val="none"/>
+      </w:rPr>
+    </w:lvl>
+    <w:lvl w:ilvl="6">
+      <w:start w:val="1"/>
+      <w:numFmt w:val="bullet"/>
+      <w:lvlText w:val="-"/>
+      <w:lvlJc w:val="left"/>
+      <w:pPr>
+        <w:ind w:left="5040" w:hanging="360"/>
+      </w:pPr>
+      <w:rPr>
+        <w:u w:val="none"/>
+      </w:rPr>
+    </w:lvl>
+    <w:lvl w:ilvl="7">
+      <w:start w:val="1"/>
+      <w:numFmt w:val="bullet"/>
+      <w:lvlText w:val="-"/>
+      <w:lvlJc w:val="left"/>
+      <w:pPr>
+        <w:ind w:left="5760" w:hanging="360"/>
+      </w:pPr>
+      <w:rPr>
+        <w:u w:val="none"/>
+      </w:rPr>
+    </w:lvl>
+    <w:lvl w:ilvl="8">
+      <w:start w:val="1"/>
+      <w:numFmt w:val="bullet"/>
+      <w:lvlText w:val="-"/>
+      <w:lvlJc w:val="left"/>
+      <w:pPr>
+        <w:ind w:left="6480" w:hanging="360"/>
+      </w:pPr>
+      <w:rPr>
+        <w:u w:val="none"/>
+      </w:rPr>
+    </w:lvl>
+  </w:abstractNum>
+  <w:abstractNum w:abstractNumId="11">
+    <w:lvl w:ilvl="0">
+      <w:start w:val="1"/>
+      <w:numFmt w:val="bullet"/>
+      <w:lvlText w:val="-"/>
+      <w:lvlJc w:val="left"/>
+      <w:pPr>
+        <w:ind w:left="720" w:hanging="360"/>
+      </w:pPr>
+      <w:rPr>
+        <w:u w:val="none"/>
+      </w:rPr>
+    </w:lvl>
+    <w:lvl w:ilvl="1">
+      <w:start w:val="1"/>
+      <w:numFmt w:val="bullet"/>
+      <w:lvlText w:val="-"/>
+      <w:lvlJc w:val="left"/>
+      <w:pPr>
+        <w:ind w:left="1440" w:hanging="360"/>
+      </w:pPr>
+      <w:rPr>
+        <w:u w:val="none"/>
+      </w:rPr>
+    </w:lvl>
+    <w:lvl w:ilvl="2">
+      <w:start w:val="1"/>
+      <w:numFmt w:val="bullet"/>
+      <w:lvlText w:val="-"/>
+      <w:lvlJc w:val="left"/>
+      <w:pPr>
+        <w:ind w:left="2160" w:hanging="360"/>
+      </w:pPr>
+      <w:rPr>
+        <w:u w:val="none"/>
+      </w:rPr>
+    </w:lvl>
+    <w:lvl w:ilvl="3">
+      <w:start w:val="1"/>
+      <w:numFmt w:val="bullet"/>
+      <w:lvlText w:val="-"/>
+      <w:lvlJc w:val="left"/>
+      <w:pPr>
+        <w:ind w:left="2880" w:hanging="360"/>
+      </w:pPr>
+      <w:rPr>
+        <w:u w:val="none"/>
+      </w:rPr>
+    </w:lvl>
+    <w:lvl w:ilvl="4">
+      <w:start w:val="1"/>
+      <w:numFmt w:val="bullet"/>
+      <w:lvlText w:val="-"/>
+      <w:lvlJc w:val="left"/>
+      <w:pPr>
+        <w:ind w:left="3600" w:hanging="360"/>
+      </w:pPr>
+      <w:rPr>
+        <w:u w:val="none"/>
+      </w:rPr>
+    </w:lvl>
+    <w:lvl w:ilvl="5">
+      <w:start w:val="1"/>
+      <w:numFmt w:val="bullet"/>
+      <w:lvlText w:val="-"/>
+      <w:lvlJc w:val="left"/>
+      <w:pPr>
+        <w:ind w:left="4320" w:hanging="360"/>
+      </w:pPr>
+      <w:rPr>
+        <w:u w:val="none"/>
+      </w:rPr>
+    </w:lvl>
+    <w:lvl w:ilvl="6">
+      <w:start w:val="1"/>
+      <w:numFmt w:val="bullet"/>
+      <w:lvlText w:val="-"/>
+      <w:lvlJc w:val="left"/>
+      <w:pPr>
+        <w:ind w:left="5040" w:hanging="360"/>
+      </w:pPr>
+      <w:rPr>
+        <w:u w:val="none"/>
+      </w:rPr>
+    </w:lvl>
+    <w:lvl w:ilvl="7">
+      <w:start w:val="1"/>
+      <w:numFmt w:val="bullet"/>
+      <w:lvlText w:val="-"/>
+      <w:lvlJc w:val="left"/>
+      <w:pPr>
+        <w:ind w:left="5760" w:hanging="360"/>
+      </w:pPr>
+      <w:rPr>
+        <w:u w:val="none"/>
+      </w:rPr>
+    </w:lvl>
+    <w:lvl w:ilvl="8">
+      <w:start w:val="1"/>
+      <w:numFmt w:val="bullet"/>
+      <w:lvlText w:val="-"/>
+      <w:lvlJc w:val="left"/>
+      <w:pPr>
+        <w:ind w:left="6480" w:hanging="360"/>
+      </w:pPr>
+      <w:rPr>
+        <w:u w:val="none"/>
+      </w:rPr>
+    </w:lvl>
+  </w:abstractNum>
+  <w:abstractNum w:abstractNumId="12">
+    <w:lvl w:ilvl="0">
+      <w:start w:val="1"/>
+      <w:numFmt w:val="bullet"/>
+      <w:lvlText w:val="-"/>
+      <w:lvlJc w:val="left"/>
+      <w:pPr>
+        <w:ind w:left="720" w:hanging="360"/>
+      </w:pPr>
+      <w:rPr>
+        <w:u w:val="none"/>
+      </w:rPr>
+    </w:lvl>
+    <w:lvl w:ilvl="1">
+      <w:start w:val="1"/>
+      <w:numFmt w:val="bullet"/>
+      <w:lvlText w:val="-"/>
+      <w:lvlJc w:val="left"/>
+      <w:pPr>
+        <w:ind w:left="1440" w:hanging="360"/>
+      </w:pPr>
+      <w:rPr>
+        <w:u w:val="none"/>
+      </w:rPr>
+    </w:lvl>
+    <w:lvl w:ilvl="2">
+      <w:start w:val="1"/>
+      <w:numFmt w:val="bullet"/>
+      <w:lvlText w:val="-"/>
+      <w:lvlJc w:val="left"/>
+      <w:pPr>
+        <w:ind w:left="2160" w:hanging="360"/>
+      </w:pPr>
+      <w:rPr>
+        <w:u w:val="none"/>
+      </w:rPr>
+    </w:lvl>
+    <w:lvl w:ilvl="3">
+      <w:start w:val="1"/>
+      <w:numFmt w:val="bullet"/>
+      <w:lvlText w:val="-"/>
+      <w:lvlJc w:val="left"/>
+      <w:pPr>
+        <w:ind w:left="2880" w:hanging="360"/>
+      </w:pPr>
+      <w:rPr>
+        <w:u w:val="none"/>
+      </w:rPr>
+    </w:lvl>
+    <w:lvl w:ilvl="4">
+      <w:start w:val="1"/>
+      <w:numFmt w:val="bullet"/>
+      <w:lvlText w:val="-"/>
+      <w:lvlJc w:val="left"/>
+      <w:pPr>
+        <w:ind w:left="3600" w:hanging="360"/>
+      </w:pPr>
+      <w:rPr>
+        <w:u w:val="none"/>
+      </w:rPr>
+    </w:lvl>
+    <w:lvl w:ilvl="5">
+      <w:start w:val="1"/>
+      <w:numFmt w:val="bullet"/>
+      <w:lvlText w:val="-"/>
+      <w:lvlJc w:val="left"/>
+      <w:pPr>
+        <w:ind w:left="4320" w:hanging="360"/>
+      </w:pPr>
+      <w:rPr>
+        <w:u w:val="none"/>
+      </w:rPr>
+    </w:lvl>
+    <w:lvl w:ilvl="6">
+      <w:start w:val="1"/>
+      <w:numFmt w:val="bullet"/>
+      <w:lvlText w:val="-"/>
+      <w:lvlJc w:val="left"/>
+      <w:pPr>
+        <w:ind w:left="5040" w:hanging="360"/>
+      </w:pPr>
+      <w:rPr>
+        <w:u w:val="none"/>
+      </w:rPr>
+    </w:lvl>
+    <w:lvl w:ilvl="7">
+      <w:start w:val="1"/>
+      <w:numFmt w:val="bullet"/>
+      <w:lvlText w:val="-"/>
+      <w:lvlJc w:val="left"/>
+      <w:pPr>
+        <w:ind w:left="5760" w:hanging="360"/>
+      </w:pPr>
+      <w:rPr>
+        <w:u w:val="none"/>
+      </w:rPr>
+    </w:lvl>
+    <w:lvl w:ilvl="8">
+      <w:start w:val="1"/>
+      <w:numFmt w:val="bullet"/>
+      <w:lvlText w:val="-"/>
+      <w:lvlJc w:val="left"/>
+      <w:pPr>
+        <w:ind w:left="6480" w:hanging="360"/>
+      </w:pPr>
+      <w:rPr>
+        <w:u w:val="none"/>
+      </w:rPr>
+    </w:lvl>
+  </w:abstractNum>
+  <w:abstractNum w:abstractNumId="13">
+    <w:lvl w:ilvl="0">
+      <w:start w:val="1"/>
+      <w:numFmt w:val="bullet"/>
+      <w:lvlText w:val="-"/>
+      <w:lvlJc w:val="left"/>
+      <w:pPr>
+        <w:ind w:left="720" w:hanging="360"/>
+      </w:pPr>
+      <w:rPr>
+        <w:u w:val="none"/>
+      </w:rPr>
+    </w:lvl>
+    <w:lvl w:ilvl="1">
+      <w:start w:val="1"/>
+      <w:numFmt w:val="bullet"/>
+      <w:lvlText w:val="-"/>
+      <w:lvlJc w:val="left"/>
+      <w:pPr>
+        <w:ind w:left="1440" w:hanging="360"/>
+      </w:pPr>
+      <w:rPr>
+        <w:u w:val="none"/>
+      </w:rPr>
+    </w:lvl>
+    <w:lvl w:ilvl="2">
+      <w:start w:val="1"/>
+      <w:numFmt w:val="bullet"/>
+      <w:lvlText w:val="-"/>
+      <w:lvlJc w:val="left"/>
+      <w:pPr>
+        <w:ind w:left="2160" w:hanging="360"/>
+      </w:pPr>
+      <w:rPr>
+        <w:u w:val="none"/>
+      </w:rPr>
+    </w:lvl>
+    <w:lvl w:ilvl="3">
+      <w:start w:val="1"/>
+      <w:numFmt w:val="bullet"/>
+      <w:lvlText w:val="-"/>
+      <w:lvlJc w:val="left"/>
+      <w:pPr>
+        <w:ind w:left="2880" w:hanging="360"/>
+      </w:pPr>
+      <w:rPr>
+        <w:u w:val="none"/>
+      </w:rPr>
+    </w:lvl>
+    <w:lvl w:ilvl="4">
+      <w:start w:val="1"/>
+      <w:numFmt w:val="bullet"/>
+      <w:lvlText w:val="-"/>
+      <w:lvlJc w:val="left"/>
+      <w:pPr>
+        <w:ind w:left="3600" w:hanging="360"/>
+      </w:pPr>
+      <w:rPr>
+        <w:u w:val="none"/>
+      </w:rPr>
+    </w:lvl>
+    <w:lvl w:ilvl="5">
+      <w:start w:val="1"/>
+      <w:numFmt w:val="bullet"/>
+      <w:lvlText w:val="-"/>
+      <w:lvlJc w:val="left"/>
+      <w:pPr>
+        <w:ind w:left="4320" w:hanging="360"/>
+      </w:pPr>
+      <w:rPr>
+        <w:u w:val="none"/>
+      </w:rPr>
+    </w:lvl>
+    <w:lvl w:ilvl="6">
+      <w:start w:val="1"/>
+      <w:numFmt w:val="bullet"/>
+      <w:lvlText w:val="-"/>
+      <w:lvlJc w:val="left"/>
+      <w:pPr>
+        <w:ind w:left="5040" w:hanging="360"/>
+      </w:pPr>
+      <w:rPr>
+        <w:u w:val="none"/>
+      </w:rPr>
+    </w:lvl>
+    <w:lvl w:ilvl="7">
+      <w:start w:val="1"/>
+      <w:numFmt w:val="bullet"/>
+      <w:lvlText w:val="-"/>
+      <w:lvlJc w:val="left"/>
+      <w:pPr>
+        <w:ind w:left="5760" w:hanging="360"/>
+      </w:pPr>
+      <w:rPr>
+        <w:u w:val="none"/>
+      </w:rPr>
+    </w:lvl>
+    <w:lvl w:ilvl="8">
+      <w:start w:val="1"/>
+      <w:numFmt w:val="bullet"/>
+      <w:lvlText w:val="-"/>
+      <w:lvlJc w:val="left"/>
+      <w:pPr>
+        <w:ind w:left="6480" w:hanging="360"/>
+      </w:pPr>
+      <w:rPr>
+        <w:u w:val="none"/>
+      </w:rPr>
+    </w:lvl>
+  </w:abstractNum>
+  <w:abstractNum w:abstractNumId="14">
     <w:lvl w:ilvl="0">
       <w:start w:val="1"/>
       <w:numFmt w:val="bullet"/>
@@ -1895,6 +3706,27 @@
   </w:num>
   <w:num w:numId="7">
     <w:abstractNumId w:val="7"/>
+  </w:num>
+  <w:num w:numId="8">
+    <w:abstractNumId w:val="8"/>
+  </w:num>
+  <w:num w:numId="9">
+    <w:abstractNumId w:val="9"/>
+  </w:num>
+  <w:num w:numId="10">
+    <w:abstractNumId w:val="10"/>
+  </w:num>
+  <w:num w:numId="11">
+    <w:abstractNumId w:val="11"/>
+  </w:num>
+  <w:num w:numId="12">
+    <w:abstractNumId w:val="12"/>
+  </w:num>
+  <w:num w:numId="13">
+    <w:abstractNumId w:val="13"/>
+  </w:num>
+  <w:num w:numId="14">
+    <w:abstractNumId w:val="14"/>
   </w:num>
 </w:numbering>
 </file>

</xml_diff>